<commit_message>
Brought up to date.
</commit_message>
<xml_diff>
--- a/PetroCC.docx
+++ b/PetroCC.docx
@@ -141,7 +141,7 @@
       </w:r>
       <w:r>
         <w:rPr/>
-        <w:t xml:space="preserve">Teksystems/Comcast Inc. </w:t>
+        <w:t>Teksystems/Comcast Inc.</w:t>
       </w:r>
       <w:r>
         <w:rPr/>
@@ -155,7 +155,35 @@
       </w:pPr>
       <w:r>
         <w:rPr/>
-        <w:t>Assisted the team managing one of Comcast's Content Distribution Networks. Tasks include deploying and managing servers (Centos 6.x on HP and Dell hardware) using puppet, writing and fixing scripts(bash, Perl, Python), troubleshooting in house applications, problems on the CDN, and Apache Traffic Server. Also provided bug fixes and feature enhancements in Perl to the Engineering side of the organization.</w:t>
+        <w:t xml:space="preserve">Assisted the team managing of Comcast's </w:t>
+      </w:r>
+      <w:r>
+        <w:rPr/>
+        <w:t xml:space="preserve">IP based </w:t>
+      </w:r>
+      <w:r>
+        <w:rPr/>
+        <w:t xml:space="preserve">Content Distribution Networks. </w:t>
+      </w:r>
+      <w:r>
+        <w:rPr/>
+        <w:t>Responsibilities</w:t>
+      </w:r>
+      <w:r>
+        <w:rPr/>
+        <w:t xml:space="preserve"> include deploying and managing servers (Centos 6.x on HP and Dell hardware) using puppet, writing and fixing scripts(bash, Perl, Python), </w:t>
+      </w:r>
+      <w:r>
+        <w:rPr/>
+        <w:t>Troubleshooting Traffic Control (a Comcast written open source control plane for Apache Traffic server)</w:t>
+      </w:r>
+      <w:r>
+        <w:rPr/>
+        <w:t xml:space="preserve">, problems on the CDN, and Apache Traffic Server. Also provided bug fixes and feature enhancements in Perl </w:t>
+      </w:r>
+      <w:r>
+        <w:rPr/>
+        <w:t xml:space="preserve">Traffic Control. Assist in managing the development environment, as well as budgeting and ordering of new equipment. </w:t>
       </w:r>
       <w:r/>
     </w:p>
@@ -220,28 +248,6 @@
       <w:r>
         <w:rPr/>
         <w:t>Provided System Administration (Unix, Redhat Linux variants, etc.) in Alice Springs, AU to the O&amp;M organization (about 7 months) and to an R&amp;D lab (17 months). Responsible for full life-cycle support on HP (primarily DL3x0), SGI (Altrix, UV100 and UV1000) and related network and SAN equipment. Provided support to researchers and analysts.</w:t>
-      </w:r>
-      <w:r/>
-    </w:p>
-    <w:p>
-      <w:pPr>
-        <w:pStyle w:val="Resumebodybullet"/>
-        <w:numPr>
-          <w:ilvl w:val="0"/>
-          <w:numId w:val="1"/>
-        </w:numPr>
-        <w:rPr>
-          <w:sz w:val="22"/>
-          <w:sz w:val="22"/>
-          <w:szCs w:val="24"/>
-          <w:rFonts w:ascii="Liberation Serif" w:hAnsi="Liberation Serif" w:eastAsia="Lucida Sans Unicode" w:cs="Tahoma"/>
-          <w:color w:val="00000A"/>
-          <w:lang w:val="en-US" w:eastAsia="en-US" w:bidi="ar-SA"/>
-        </w:rPr>
-      </w:pPr>
-      <w:r>
-        <w:rPr/>
-        <w:t>Assisted with integrating two SGI Altrix HPCs into the lab (including two NetApp 5500s)</w:t>
       </w:r>
       <w:r/>
     </w:p>

</xml_diff>

<commit_message>
Updated responsibilites. Removed Oracle.
</commit_message>
<xml_diff>
--- a/PetroCC.docx
+++ b/PetroCC.docx
@@ -8,7 +8,7 @@
         <w:spacing w:before="0" w:after="0"/>
         <w:jc w:val="left"/>
         <w:rPr>
-          <w:rFonts w:ascii="Arial" w:hAnsi="Arial"/>
+          <w:rFonts w:ascii="Franklin Gothic Medium" w:hAnsi="Franklin Gothic Medium"/>
           <w:b/>
           <w:b/>
           <w:i w:val="false"/>
@@ -22,7 +22,7 @@
       </w:pPr>
       <w:r>
         <w:rPr>
-          <w:rFonts w:ascii="Arial" w:hAnsi="Arial"/>
+          <w:rFonts w:ascii="Franklin Gothic Medium" w:hAnsi="Franklin Gothic Medium"/>
           <w:b/>
           <w:i w:val="false"/>
           <w:caps w:val="false"/>
@@ -131,7 +131,7 @@
           <w:effect w:val="none"/>
           <w:lang w:val="en-US" w:bidi="en-US"/>
         </w:rPr>
-        <w:t>720-285-5121</w:t>
+        <w:t>720-446-9903</w:t>
       </w:r>
     </w:p>
     <w:p>
@@ -157,11 +157,7 @@
       </w:r>
       <w:r>
         <w:rPr/>
-        <w:t xml:space="preserve">Utility Infielder and </w:t>
-      </w:r>
-      <w:r>
-        <w:rPr/>
-        <w:t xml:space="preserve">Team Lead. </w:t>
+        <w:t xml:space="preserve">Team Lead, Utility Infielder, Developer, ersatz PM </w:t>
       </w:r>
     </w:p>
     <w:p>
@@ -171,7 +167,67 @@
       </w:pPr>
       <w:r>
         <w:rPr/>
-        <w:t xml:space="preserve">Team lead for the Developer Support and Infrastructure group. MBI is building and supporting an Integrated Data Hub using the Netezza Appliance at Blue Shield of California, and the Dev Support and Infrastructure team support the developers and build and maintain the infrastructure for that effort. As the team lead and (for a while) the only Linux/Ops resource. </w:t>
+        <w:t xml:space="preserve">Team lead for the Developer Support </w:t>
+      </w:r>
+      <w:r>
+        <w:rPr/>
+        <w:t>and Application Support teams</w:t>
+      </w:r>
+      <w:r>
+        <w:rPr/>
+        <w:t xml:space="preserve">. MBI </w:t>
+      </w:r>
+      <w:r>
+        <w:rPr/>
+        <w:t xml:space="preserve">is working with </w:t>
+      </w:r>
+      <w:r>
+        <w:rPr/>
+        <w:t xml:space="preserve">Blue Shield of </w:t>
+      </w:r>
+      <w:r>
+        <w:rPr/>
+        <w:t xml:space="preserve">California to build a data warehouse using the </w:t>
+      </w:r>
+      <w:r>
+        <w:rPr/>
+        <w:t xml:space="preserve">Netezza </w:t>
+      </w:r>
+      <w:r>
+        <w:rPr/>
+        <w:t>a</w:t>
+      </w:r>
+      <w:r>
+        <w:rPr/>
+        <w:t>pplianc</w:t>
+      </w:r>
+      <w:r>
+        <w:rPr/>
+        <w:t xml:space="preserve">e. The </w:t>
+      </w:r>
+      <w:r>
+        <w:rPr/>
+        <w:t>Dev Support support</w:t>
+      </w:r>
+      <w:r>
+        <w:rPr/>
+        <w:t>s</w:t>
+      </w:r>
+      <w:r>
+        <w:rPr/>
+        <w:t xml:space="preserve"> the developers </w:t>
+      </w:r>
+      <w:r>
+        <w:rPr/>
+        <w:t>in that</w:t>
+      </w:r>
+      <w:r>
+        <w:rPr/>
+        <w:t xml:space="preserve"> effor</w:t>
+      </w:r>
+      <w:r>
+        <w:rPr/>
+        <w:t xml:space="preserve">t by handling most of the non-development tasks. </w:t>
       </w:r>
     </w:p>
     <w:p>
@@ -197,7 +253,7 @@
       </w:pPr>
       <w:r>
         <w:rPr/>
-        <w:t>Worked with developers to define goals, determine needs and focus and refine processes.</w:t>
+        <w:t>Developed workflow, including custom processing in bash, and SQL for ingesting files into data warehouse</w:t>
       </w:r>
     </w:p>
     <w:p>
@@ -223,7 +279,7 @@
       </w:pPr>
       <w:r>
         <w:rPr/>
-        <w:t xml:space="preserve">Worked with external groups and service providers to meet those goals and needs as well as acquiring resources. </w:t>
+        <w:t>Assist where needed in the troubleshooting and development of application infrastructure code</w:t>
       </w:r>
     </w:p>
     <w:p>
@@ -249,7 +305,7 @@
       </w:pPr>
       <w:r>
         <w:rPr/>
-        <w:t>Write and maintain monitoring and information gathering scripts in Bash and Python</w:t>
+        <w:t>Work with developers to define goals, determine needs and focus and refine processes</w:t>
       </w:r>
     </w:p>
     <w:p>
@@ -275,7 +331,7 @@
       </w:pPr>
       <w:r>
         <w:rPr/>
-        <w:t>Work with  other organizations at the Client to develop, maintain  processes and resolve problems</w:t>
+        <w:t xml:space="preserve">Work with external groups and service providers to meet those goals and needs as well as acquiring resources </w:t>
       </w:r>
     </w:p>
     <w:p>
@@ -301,7 +357,75 @@
       </w:pPr>
       <w:r>
         <w:rPr/>
-        <w:t>Manage and lead the Application Support team.</w:t>
+        <w:t>Write and maintain monitoring and information gathering scripts in Bash and Python</w:t>
+      </w:r>
+    </w:p>
+    <w:p>
+      <w:pPr>
+        <w:pStyle w:val="Resumebodybullet"/>
+        <w:widowControl/>
+        <w:numPr>
+          <w:ilvl w:val="0"/>
+          <w:numId w:val="1"/>
+        </w:numPr>
+        <w:tabs>
+          <w:tab w:val="left" w:pos="484" w:leader="none"/>
+          <w:tab w:val="left" w:pos="1204" w:leader="none"/>
+          <w:tab w:val="left" w:pos="1440" w:leader="none"/>
+        </w:tabs>
+        <w:suppressAutoHyphens w:val="true"/>
+        <w:overflowPunct w:val="true"/>
+        <w:bidi w:val="0"/>
+        <w:spacing w:lineRule="atLeast" w:line="14" w:before="0" w:after="0"/>
+        <w:ind w:left="298" w:right="0" w:hanging="156"/>
+        <w:jc w:val="left"/>
+        <w:rPr/>
+      </w:pPr>
+      <w:r>
+        <w:rPr/>
+        <w:t xml:space="preserve">Work with other organizations at </w:t>
+      </w:r>
+      <w:r>
+        <w:rPr/>
+        <w:t>BSC</w:t>
+      </w:r>
+      <w:r>
+        <w:rPr/>
+        <w:t xml:space="preserve"> to develop, maintain processes and resolve problems</w:t>
+      </w:r>
+    </w:p>
+    <w:p>
+      <w:pPr>
+        <w:pStyle w:val="Resumebodybullet"/>
+        <w:widowControl/>
+        <w:numPr>
+          <w:ilvl w:val="0"/>
+          <w:numId w:val="1"/>
+        </w:numPr>
+        <w:tabs>
+          <w:tab w:val="left" w:pos="484" w:leader="none"/>
+          <w:tab w:val="left" w:pos="1204" w:leader="none"/>
+          <w:tab w:val="left" w:pos="1440" w:leader="none"/>
+        </w:tabs>
+        <w:suppressAutoHyphens w:val="true"/>
+        <w:overflowPunct w:val="true"/>
+        <w:bidi w:val="0"/>
+        <w:spacing w:lineRule="atLeast" w:line="14" w:before="0" w:after="0"/>
+        <w:ind w:left="298" w:right="0" w:hanging="156"/>
+        <w:jc w:val="left"/>
+        <w:rPr/>
+      </w:pPr>
+      <w:r>
+        <w:rPr/>
+        <w:t>Lead and managed</w:t>
+      </w:r>
+      <w:r>
+        <w:rPr/>
+        <w:t xml:space="preserve"> the Application Support team </w:t>
+      </w:r>
+      <w:r>
+        <w:rPr/>
+        <w:t>(April ‘16 to April ‘17)</w:t>
       </w:r>
     </w:p>
     <w:p>
@@ -573,7 +697,7 @@
       </w:r>
       <w:r>
         <w:rPr/>
-        <w:t xml:space="preserve"> Back Office Operations team</w:t>
+        <w:t xml:space="preserve"> Back Office Operations team.</w:t>
       </w:r>
     </w:p>
     <w:p>
@@ -663,7 +787,15 @@
       </w:r>
       <w:r>
         <w:rPr/>
-        <w:t>organization (about 7 months) and to an R&amp;D lab (17 months)</w:t>
+        <w:t>organization (abo</w:t>
+      </w:r>
+      <w:r>
+        <w:rPr/>
+        <w:t>ut</w:t>
+      </w:r>
+      <w:r>
+        <w:rPr/>
+        <w:t xml:space="preserve"> 7 months) and to an R&amp;D lab (17 months)</w:t>
       </w:r>
     </w:p>
     <w:p>
@@ -729,7 +861,15 @@
       </w:r>
       <w:r>
         <w:rPr/>
-        <w:t xml:space="preserve"> coordinated between organizations on three continents.</w:t>
+        <w:t xml:space="preserve"> coordinated between organizations</w:t>
+      </w:r>
+      <w:r>
+        <w:rPr/>
+        <w:t>s</w:t>
+      </w:r>
+      <w:r>
+        <w:rPr/>
+        <w:t xml:space="preserve"> on three continents.</w:t>
       </w:r>
     </w:p>
     <w:p>
@@ -936,42 +1076,6 @@
         <w:rPr/>
         <w:t>Linux, Unix, and VMWare/Virtualization support to Saratoga Data Systems</w:t>
       </w:r>
-    </w:p>
-    <w:p>
-      <w:pPr>
-        <w:pStyle w:val="Resumesecondheading"/>
-        <w:rPr/>
-      </w:pPr>
-      <w:r>
-        <w:rPr/>
-        <w:t>January 06 to August 07: VMWare, Inc.; Technical Support Engineer</w:t>
-      </w:r>
-    </w:p>
-    <w:p>
-      <w:pPr>
-        <w:pStyle w:val="Resumebody"/>
-        <w:numPr>
-          <w:ilvl w:val="0"/>
-          <w:numId w:val="8"/>
-        </w:numPr>
-        <w:rPr/>
-      </w:pPr>
-      <w:r>
-        <w:rPr/>
-        <w:t>S</w:t>
-      </w:r>
-      <w:r>
-        <w:rPr/>
-        <w:t xml:space="preserve">econd level product support for VMWare's software products including ESX, Virtual Infrastructure, Virtual Center, VMWare Server </w:t>
-      </w:r>
-      <w:r>
-        <w:rPr/>
-        <w:t>&amp;</w:t>
-      </w:r>
-      <w:r>
-        <w:rPr/>
-        <w:t xml:space="preserve"> Workstation</w:t>
-      </w:r>
       <w:r>
         <w:br w:type="page"/>
       </w:r>
@@ -1019,7 +1123,15 @@
       </w:r>
       <w:r>
         <w:rPr/>
-        <w:t xml:space="preserve">00 server) Internet sites, as well as some experience large sites (5k servers), multi-site networks, internal IT and help desk/Technical Support. </w:t>
+        <w:t>00</w:t>
+      </w:r>
+      <w:r>
+        <w:rPr/>
+        <w:t>s</w:t>
+      </w:r>
+      <w:r>
+        <w:rPr/>
+        <w:t xml:space="preserve"> server) Internet sites, as well as some experience large sites (5k servers), multi-site networks, internal IT and help desk/Technical Support. </w:t>
       </w:r>
     </w:p>
     <w:p>
@@ -1167,11 +1279,11 @@
       </w:pPr>
       <w:r>
         <w:rPr/>
-        <w:t xml:space="preserve">Experience administrating both Mysql and PostgreSQL, including some limited database development, as well as exposure to Oracle </w:t>
-      </w:r>
-      <w:r>
-        <w:rPr/>
-        <w:t xml:space="preserve">and Netezza. Some experience with SQL, up to the level of basic joins. </w:t>
+        <w:t xml:space="preserve">Experience administrating both Mysql and PostgreSQL, including some limited database development. </w:t>
+      </w:r>
+      <w:r>
+        <w:rPr/>
+        <w:t xml:space="preserve">Some work with IBM’s Netezza data warehouse appliance. Some experience with SQL, up to the level of basic joins. </w:t>
       </w:r>
     </w:p>
     <w:p>
@@ -1185,11 +1297,11 @@
       </w:r>
       <w:r>
         <w:rPr/>
-        <w:t>less so in Perl, Can read C/C++ and Java</w:t>
-      </w:r>
-      <w:r>
-        <w:rPr/>
-        <w:t xml:space="preserve">, </w:t>
+        <w:t>less so in Perl and PHP. Some exposure to C, C++, and Java.</w:t>
+      </w:r>
+      <w:r>
+        <w:rPr/>
+        <w:t xml:space="preserve"> </w:t>
       </w:r>
       <w:r>
         <w:rPr/>
@@ -1308,7 +1420,11 @@
       </w:pPr>
       <w:r>
         <w:rPr/>
-        <w:t>Was formerly cleared to Top Secret</w:t>
+        <w:t xml:space="preserve">Was formerly cleared to Top Secret. </w:t>
+      </w:r>
+      <w:r>
+        <w:rPr/>
+        <w:t xml:space="preserve">Expired in 2013. </w:t>
       </w:r>
     </w:p>
     <w:sectPr>
@@ -2463,168 +2579,6 @@
     </w:lvl>
   </w:abstractNum>
   <w:abstractNum w:abstractNumId="8">
-    <w:lvl w:ilvl="0">
-      <w:start w:val="1"/>
-      <w:numFmt w:val="bullet"/>
-      <w:suff w:val="space"/>
-      <w:lvlText w:val=""/>
-      <w:lvlJc w:val="left"/>
-      <w:pPr>
-        <w:ind w:left="288" w:hanging="144"/>
-      </w:pPr>
-      <w:rPr>
-        <w:rFonts w:ascii="Symbol" w:hAnsi="Symbol" w:cs="Symbol" w:hint="default"/>
-        <w:sz w:val="18"/>
-        <w:szCs w:val="18"/>
-        <w:rFonts w:cs="StarSymbol"/>
-      </w:rPr>
-    </w:lvl>
-    <w:lvl w:ilvl="1">
-      <w:start w:val="1"/>
-      <w:numFmt w:val="bullet"/>
-      <w:lvlText w:val="◦"/>
-      <w:lvlJc w:val="left"/>
-      <w:pPr>
-        <w:tabs>
-          <w:tab w:val="num" w:pos="1080"/>
-        </w:tabs>
-        <w:ind w:left="1080" w:hanging="360"/>
-      </w:pPr>
-      <w:rPr>
-        <w:rFonts w:ascii="OpenSymbol" w:hAnsi="OpenSymbol" w:cs="OpenSymbol" w:hint="default"/>
-        <w:sz w:val="18"/>
-        <w:szCs w:val="18"/>
-        <w:rFonts w:cs="StarSymbol"/>
-      </w:rPr>
-    </w:lvl>
-    <w:lvl w:ilvl="2">
-      <w:start w:val="1"/>
-      <w:numFmt w:val="bullet"/>
-      <w:lvlText w:val="▪"/>
-      <w:lvlJc w:val="left"/>
-      <w:pPr>
-        <w:tabs>
-          <w:tab w:val="num" w:pos="1440"/>
-        </w:tabs>
-        <w:ind w:left="1440" w:hanging="360"/>
-      </w:pPr>
-      <w:rPr>
-        <w:rFonts w:ascii="OpenSymbol" w:hAnsi="OpenSymbol" w:cs="OpenSymbol" w:hint="default"/>
-        <w:sz w:val="18"/>
-        <w:szCs w:val="18"/>
-        <w:rFonts w:cs="StarSymbol"/>
-      </w:rPr>
-    </w:lvl>
-    <w:lvl w:ilvl="3">
-      <w:start w:val="1"/>
-      <w:numFmt w:val="bullet"/>
-      <w:lvlText w:val=""/>
-      <w:lvlJc w:val="left"/>
-      <w:pPr>
-        <w:tabs>
-          <w:tab w:val="num" w:pos="1800"/>
-        </w:tabs>
-        <w:ind w:left="1800" w:hanging="360"/>
-      </w:pPr>
-      <w:rPr>
-        <w:rFonts w:ascii="Symbol" w:hAnsi="Symbol" w:cs="Symbol" w:hint="default"/>
-        <w:sz w:val="18"/>
-        <w:szCs w:val="18"/>
-        <w:rFonts w:cs="StarSymbol"/>
-      </w:rPr>
-    </w:lvl>
-    <w:lvl w:ilvl="4">
-      <w:start w:val="1"/>
-      <w:numFmt w:val="bullet"/>
-      <w:lvlText w:val="◦"/>
-      <w:lvlJc w:val="left"/>
-      <w:pPr>
-        <w:tabs>
-          <w:tab w:val="num" w:pos="2160"/>
-        </w:tabs>
-        <w:ind w:left="2160" w:hanging="360"/>
-      </w:pPr>
-      <w:rPr>
-        <w:rFonts w:ascii="OpenSymbol" w:hAnsi="OpenSymbol" w:cs="OpenSymbol" w:hint="default"/>
-        <w:sz w:val="18"/>
-        <w:szCs w:val="18"/>
-        <w:rFonts w:cs="StarSymbol"/>
-      </w:rPr>
-    </w:lvl>
-    <w:lvl w:ilvl="5">
-      <w:start w:val="1"/>
-      <w:numFmt w:val="bullet"/>
-      <w:lvlText w:val="▪"/>
-      <w:lvlJc w:val="left"/>
-      <w:pPr>
-        <w:tabs>
-          <w:tab w:val="num" w:pos="2520"/>
-        </w:tabs>
-        <w:ind w:left="2520" w:hanging="360"/>
-      </w:pPr>
-      <w:rPr>
-        <w:rFonts w:ascii="OpenSymbol" w:hAnsi="OpenSymbol" w:cs="OpenSymbol" w:hint="default"/>
-        <w:sz w:val="18"/>
-        <w:szCs w:val="18"/>
-        <w:rFonts w:cs="StarSymbol"/>
-      </w:rPr>
-    </w:lvl>
-    <w:lvl w:ilvl="6">
-      <w:start w:val="1"/>
-      <w:numFmt w:val="bullet"/>
-      <w:lvlText w:val=""/>
-      <w:lvlJc w:val="left"/>
-      <w:pPr>
-        <w:tabs>
-          <w:tab w:val="num" w:pos="2880"/>
-        </w:tabs>
-        <w:ind w:left="2880" w:hanging="360"/>
-      </w:pPr>
-      <w:rPr>
-        <w:rFonts w:ascii="Symbol" w:hAnsi="Symbol" w:cs="Symbol" w:hint="default"/>
-        <w:sz w:val="18"/>
-        <w:szCs w:val="18"/>
-        <w:rFonts w:cs="StarSymbol"/>
-      </w:rPr>
-    </w:lvl>
-    <w:lvl w:ilvl="7">
-      <w:start w:val="1"/>
-      <w:numFmt w:val="bullet"/>
-      <w:lvlText w:val="◦"/>
-      <w:lvlJc w:val="left"/>
-      <w:pPr>
-        <w:tabs>
-          <w:tab w:val="num" w:pos="3240"/>
-        </w:tabs>
-        <w:ind w:left="3240" w:hanging="360"/>
-      </w:pPr>
-      <w:rPr>
-        <w:rFonts w:ascii="OpenSymbol" w:hAnsi="OpenSymbol" w:cs="OpenSymbol" w:hint="default"/>
-        <w:sz w:val="18"/>
-        <w:szCs w:val="18"/>
-        <w:rFonts w:cs="StarSymbol"/>
-      </w:rPr>
-    </w:lvl>
-    <w:lvl w:ilvl="8">
-      <w:start w:val="1"/>
-      <w:numFmt w:val="bullet"/>
-      <w:lvlText w:val="▪"/>
-      <w:lvlJc w:val="left"/>
-      <w:pPr>
-        <w:tabs>
-          <w:tab w:val="num" w:pos="3600"/>
-        </w:tabs>
-        <w:ind w:left="3600" w:hanging="360"/>
-      </w:pPr>
-      <w:rPr>
-        <w:rFonts w:ascii="OpenSymbol" w:hAnsi="OpenSymbol" w:cs="OpenSymbol" w:hint="default"/>
-        <w:sz w:val="18"/>
-        <w:szCs w:val="18"/>
-        <w:rFonts w:cs="StarSymbol"/>
-      </w:rPr>
-    </w:lvl>
-  </w:abstractNum>
-  <w:abstractNum w:abstractNumId="9">
     <w:lvl w:ilvl="0">
       <w:start w:val="1"/>
       <w:numFmt w:val="none"/>
@@ -2767,9 +2721,6 @@
   <w:num w:numId="8">
     <w:abstractNumId w:val="8"/>
   </w:num>
-  <w:num w:numId="9">
-    <w:abstractNumId w:val="9"/>
-  </w:num>
 </w:numbering>
 </file>
 
@@ -3136,6 +3087,16 @@
       <w:szCs w:val="18"/>
     </w:rPr>
   </w:style>
+  <w:style w:type="character" w:styleId="FootnoteCharacters">
+    <w:name w:val="Footnote Characters"/>
+    <w:qFormat/>
+    <w:rPr/>
+  </w:style>
+  <w:style w:type="character" w:styleId="EndnoteCharacters">
+    <w:name w:val="Endnote Characters"/>
+    <w:qFormat/>
+    <w:rPr/>
+  </w:style>
   <w:style w:type="paragraph" w:styleId="Heading">
     <w:name w:val="Heading"/>
     <w:basedOn w:val="Normal"/>
@@ -3661,7 +3622,7 @@
       <w:overflowPunct w:val="true"/>
       <w:autoSpaceDE w:val="true"/>
       <w:bidi w:val="0"/>
-      <w:spacing w:lineRule="atLeast" w:line="100" w:before="60" w:after="60"/>
+      <w:spacing w:lineRule="atLeast" w:line="115" w:before="86" w:after="86"/>
       <w:ind w:left="0" w:right="0" w:hanging="0"/>
       <w:contextualSpacing/>
       <w:jc w:val="both"/>
@@ -3692,8 +3653,8 @@
       <w:jc w:val="both"/>
     </w:pPr>
     <w:rPr>
-      <w:rFonts w:ascii="Arial" w:hAnsi="Arial" w:eastAsia="Lucida Sans Unicode" w:cs="Tahoma"/>
-      <w:b/>
+      <w:rFonts w:ascii="Franklin Gothic Medium" w:hAnsi="Franklin Gothic Medium" w:eastAsia="Lucida Sans Unicode" w:cs="Tahoma"/>
+      <w:b w:val="false"/>
       <w:color w:val="00000A"/>
       <w:sz w:val="28"/>
       <w:szCs w:val="24"/>
@@ -3706,11 +3667,11 @@
     <w:next w:val="Resumebody"/>
     <w:qFormat/>
     <w:pPr>
-      <w:spacing w:before="40" w:after="0"/>
+      <w:spacing w:before="115" w:after="29"/>
       <w:jc w:val="both"/>
     </w:pPr>
     <w:rPr>
-      <w:b/>
+      <w:b w:val="false"/>
       <w:spacing w:val="-6"/>
       <w:sz w:val="22"/>
     </w:rPr>

</xml_diff>

<commit_message>
Updates for current job status
</commit_message>
<xml_diff>
--- a/PetroCC.docx
+++ b/PetroCC.docx
@@ -137,6 +137,34 @@
     <w:p>
       <w:pPr>
         <w:pStyle w:val="Resumetopheading"/>
+        <w:spacing w:before="0" w:after="60"/>
+        <w:jc w:val="left"/>
+        <w:rPr/>
+      </w:pPr>
+      <w:r>
+        <w:rPr>
+          <w:rStyle w:val="InternetLink"/>
+          <w:rFonts w:ascii="Arial" w:hAnsi="Arial"/>
+          <w:b w:val="false"/>
+          <w:bCs w:val="false"/>
+          <w:i w:val="false"/>
+          <w:caps w:val="false"/>
+          <w:smallCaps w:val="false"/>
+          <w:strike w:val="false"/>
+          <w:dstrike w:val="false"/>
+          <w:color w:val="00000A"/>
+          <w:sz w:val="24"/>
+          <w:szCs w:val="24"/>
+          <w:u w:val="none"/>
+          <w:effect w:val="none"/>
+          <w:lang w:val="en-US" w:bidi="en-US"/>
+        </w:rPr>
+        <w:t>Arvada, Colorado</w:t>
+      </w:r>
+    </w:p>
+    <w:p>
+      <w:pPr>
+        <w:pStyle w:val="Resumetopheading"/>
         <w:spacing w:before="220" w:after="60"/>
         <w:jc w:val="both"/>
         <w:rPr/>
@@ -253,7 +281,7 @@
       </w:pPr>
       <w:r>
         <w:rPr/>
-        <w:t>Developed workflow, including custom processing in bash, and SQL for ingesting files into data warehouse</w:t>
+        <w:t xml:space="preserve">Assisted in developing Unit Test Scripts and in building a scaffolding (in PERL and BASH)  for executing and reporting on those tests. </w:t>
       </w:r>
     </w:p>
     <w:p>
@@ -279,7 +307,7 @@
       </w:pPr>
       <w:r>
         <w:rPr/>
-        <w:t>Assist where needed in the troubleshooting and development of application infrastructure code</w:t>
+        <w:t>Developed workflow, including custom processing in bash, and SQL for ingesting files into data warehouse</w:t>
       </w:r>
     </w:p>
     <w:p>
@@ -305,7 +333,7 @@
       </w:pPr>
       <w:r>
         <w:rPr/>
-        <w:t>Work with developers to define goals, determine needs and focus and refine processes</w:t>
+        <w:t>Assist where needed in the troubleshooting and development of application infrastructure code</w:t>
       </w:r>
     </w:p>
     <w:p>
@@ -331,7 +359,7 @@
       </w:pPr>
       <w:r>
         <w:rPr/>
-        <w:t xml:space="preserve">Work with external groups and service providers to meet those goals and needs as well as acquiring resources </w:t>
+        <w:t>Work with developers to define goals, determine needs and focus and refine processes</w:t>
       </w:r>
     </w:p>
     <w:p>
@@ -357,7 +385,7 @@
       </w:pPr>
       <w:r>
         <w:rPr/>
-        <w:t>Write and maintain monitoring and information gathering scripts in Bash and Python</w:t>
+        <w:t xml:space="preserve">Work with external groups and service providers to meet those goals and needs as well as acquiring resources </w:t>
       </w:r>
     </w:p>
     <w:p>
@@ -383,15 +411,7 @@
       </w:pPr>
       <w:r>
         <w:rPr/>
-        <w:t xml:space="preserve">Work with other organizations at </w:t>
-      </w:r>
-      <w:r>
-        <w:rPr/>
-        <w:t>BSC</w:t>
-      </w:r>
-      <w:r>
-        <w:rPr/>
-        <w:t xml:space="preserve"> to develop, maintain processes and resolve problems</w:t>
+        <w:t>Write and maintain monitoring and information gathering scripts in Bash and Python</w:t>
       </w:r>
     </w:p>
     <w:p>
@@ -417,15 +437,15 @@
       </w:pPr>
       <w:r>
         <w:rPr/>
-        <w:t>Lead and managed</w:t>
-      </w:r>
-      <w:r>
-        <w:rPr/>
-        <w:t xml:space="preserve"> the Application Support team </w:t>
-      </w:r>
-      <w:r>
-        <w:rPr/>
-        <w:t>(April ‘16 to April ‘17)</w:t>
+        <w:t xml:space="preserve">Work with other organizations at </w:t>
+      </w:r>
+      <w:r>
+        <w:rPr/>
+        <w:t>BSC</w:t>
+      </w:r>
+      <w:r>
+        <w:rPr/>
+        <w:t xml:space="preserve"> to develop, maintain processes and resolve problems</w:t>
       </w:r>
     </w:p>
     <w:p>
@@ -451,6 +471,40 @@
       </w:pPr>
       <w:r>
         <w:rPr/>
+        <w:t>Lead,  managed and mentored</w:t>
+      </w:r>
+      <w:r>
+        <w:rPr/>
+        <w:t xml:space="preserve"> the Application Support team </w:t>
+      </w:r>
+      <w:r>
+        <w:rPr/>
+        <w:t>(April ‘16 to April ‘17)</w:t>
+      </w:r>
+    </w:p>
+    <w:p>
+      <w:pPr>
+        <w:pStyle w:val="Resumebodybullet"/>
+        <w:widowControl/>
+        <w:numPr>
+          <w:ilvl w:val="0"/>
+          <w:numId w:val="1"/>
+        </w:numPr>
+        <w:tabs>
+          <w:tab w:val="left" w:pos="484" w:leader="none"/>
+          <w:tab w:val="left" w:pos="1204" w:leader="none"/>
+          <w:tab w:val="left" w:pos="1440" w:leader="none"/>
+        </w:tabs>
+        <w:suppressAutoHyphens w:val="true"/>
+        <w:overflowPunct w:val="true"/>
+        <w:bidi w:val="0"/>
+        <w:spacing w:lineRule="atLeast" w:line="14" w:before="0" w:after="0"/>
+        <w:ind w:left="298" w:right="0" w:hanging="156"/>
+        <w:jc w:val="left"/>
+        <w:rPr/>
+      </w:pPr>
+      <w:r>
+        <w:rPr/>
         <w:t>Mentor and lead both junior team members, peers, management and senior developers</w:t>
       </w:r>
     </w:p>
@@ -561,14 +615,10 @@
         <w:rPr/>
         <w:t xml:space="preserve">Troubleshooting the CDN and Traffic Control (a Comcast written open source control plane for Apache Traffic server </w:t>
       </w:r>
-      <w:hyperlink r:id="rId5">
-        <w:r>
-          <w:rPr>
-            <w:rStyle w:val="InternetLink"/>
-          </w:rPr>
-          <w:t>http://traffic-control-cdn.net/</w:t>
-        </w:r>
-      </w:hyperlink>
+      <w:r>
+        <w:rPr/>
+        <w:t>https://github.com/apache/incubator-trafficcontrol</w:t>
+      </w:r>
       <w:r>
         <w:rPr/>
         <w:t>).</w:t>
@@ -1031,50 +1081,6 @@
           <w:lang w:bidi="en-US"/>
         </w:rPr>
         <w:t>Mentored and provided leadership to junior employees</w:t>
-      </w:r>
-    </w:p>
-    <w:p>
-      <w:pPr>
-        <w:pStyle w:val="Resumesecondheading"/>
-        <w:rPr/>
-      </w:pPr>
-      <w:r>
-        <w:rPr/>
-        <w:t>September 07 to November 08: Consulting and Contracting</w:t>
-      </w:r>
-    </w:p>
-    <w:p>
-      <w:pPr>
-        <w:pStyle w:val="Resumebody"/>
-        <w:numPr>
-          <w:ilvl w:val="0"/>
-          <w:numId w:val="7"/>
-        </w:numPr>
-        <w:spacing w:lineRule="auto" w:line="240"/>
-        <w:rPr/>
-      </w:pPr>
-      <w:r>
-        <w:rPr/>
-        <w:t>S</w:t>
-      </w:r>
-      <w:r>
-        <w:rPr/>
-        <w:t>upport for VMWare's ESX/Virtual Infrastructure to Single Point Of Contact</w:t>
-      </w:r>
-    </w:p>
-    <w:p>
-      <w:pPr>
-        <w:pStyle w:val="Resumebody"/>
-        <w:numPr>
-          <w:ilvl w:val="0"/>
-          <w:numId w:val="7"/>
-        </w:numPr>
-        <w:spacing w:lineRule="auto" w:line="240"/>
-        <w:rPr/>
-      </w:pPr>
-      <w:r>
-        <w:rPr/>
-        <w:t>Linux, Unix, and VMWare/Virtualization support to Saratoga Data Systems</w:t>
       </w:r>
       <w:r>
         <w:br w:type="page"/>
@@ -2417,168 +2423,6 @@
     </w:lvl>
   </w:abstractNum>
   <w:abstractNum w:abstractNumId="7">
-    <w:lvl w:ilvl="0">
-      <w:start w:val="1"/>
-      <w:numFmt w:val="bullet"/>
-      <w:suff w:val="space"/>
-      <w:lvlText w:val=""/>
-      <w:lvlJc w:val="left"/>
-      <w:pPr>
-        <w:ind w:left="288" w:hanging="144"/>
-      </w:pPr>
-      <w:rPr>
-        <w:rFonts w:ascii="Symbol" w:hAnsi="Symbol" w:cs="Symbol" w:hint="default"/>
-        <w:sz w:val="18"/>
-        <w:szCs w:val="18"/>
-        <w:rFonts w:cs="StarSymbol"/>
-      </w:rPr>
-    </w:lvl>
-    <w:lvl w:ilvl="1">
-      <w:start w:val="1"/>
-      <w:numFmt w:val="bullet"/>
-      <w:lvlText w:val="◦"/>
-      <w:lvlJc w:val="left"/>
-      <w:pPr>
-        <w:tabs>
-          <w:tab w:val="num" w:pos="1080"/>
-        </w:tabs>
-        <w:ind w:left="1080" w:hanging="360"/>
-      </w:pPr>
-      <w:rPr>
-        <w:rFonts w:ascii="OpenSymbol" w:hAnsi="OpenSymbol" w:cs="OpenSymbol" w:hint="default"/>
-        <w:sz w:val="18"/>
-        <w:szCs w:val="18"/>
-        <w:rFonts w:cs="StarSymbol"/>
-      </w:rPr>
-    </w:lvl>
-    <w:lvl w:ilvl="2">
-      <w:start w:val="1"/>
-      <w:numFmt w:val="bullet"/>
-      <w:lvlText w:val="▪"/>
-      <w:lvlJc w:val="left"/>
-      <w:pPr>
-        <w:tabs>
-          <w:tab w:val="num" w:pos="1440"/>
-        </w:tabs>
-        <w:ind w:left="1440" w:hanging="360"/>
-      </w:pPr>
-      <w:rPr>
-        <w:rFonts w:ascii="OpenSymbol" w:hAnsi="OpenSymbol" w:cs="OpenSymbol" w:hint="default"/>
-        <w:sz w:val="18"/>
-        <w:szCs w:val="18"/>
-        <w:rFonts w:cs="StarSymbol"/>
-      </w:rPr>
-    </w:lvl>
-    <w:lvl w:ilvl="3">
-      <w:start w:val="1"/>
-      <w:numFmt w:val="bullet"/>
-      <w:lvlText w:val=""/>
-      <w:lvlJc w:val="left"/>
-      <w:pPr>
-        <w:tabs>
-          <w:tab w:val="num" w:pos="1800"/>
-        </w:tabs>
-        <w:ind w:left="1800" w:hanging="360"/>
-      </w:pPr>
-      <w:rPr>
-        <w:rFonts w:ascii="Symbol" w:hAnsi="Symbol" w:cs="Symbol" w:hint="default"/>
-        <w:sz w:val="18"/>
-        <w:szCs w:val="18"/>
-        <w:rFonts w:cs="StarSymbol"/>
-      </w:rPr>
-    </w:lvl>
-    <w:lvl w:ilvl="4">
-      <w:start w:val="1"/>
-      <w:numFmt w:val="bullet"/>
-      <w:lvlText w:val="◦"/>
-      <w:lvlJc w:val="left"/>
-      <w:pPr>
-        <w:tabs>
-          <w:tab w:val="num" w:pos="2160"/>
-        </w:tabs>
-        <w:ind w:left="2160" w:hanging="360"/>
-      </w:pPr>
-      <w:rPr>
-        <w:rFonts w:ascii="OpenSymbol" w:hAnsi="OpenSymbol" w:cs="OpenSymbol" w:hint="default"/>
-        <w:sz w:val="18"/>
-        <w:szCs w:val="18"/>
-        <w:rFonts w:cs="StarSymbol"/>
-      </w:rPr>
-    </w:lvl>
-    <w:lvl w:ilvl="5">
-      <w:start w:val="1"/>
-      <w:numFmt w:val="bullet"/>
-      <w:lvlText w:val="▪"/>
-      <w:lvlJc w:val="left"/>
-      <w:pPr>
-        <w:tabs>
-          <w:tab w:val="num" w:pos="2520"/>
-        </w:tabs>
-        <w:ind w:left="2520" w:hanging="360"/>
-      </w:pPr>
-      <w:rPr>
-        <w:rFonts w:ascii="OpenSymbol" w:hAnsi="OpenSymbol" w:cs="OpenSymbol" w:hint="default"/>
-        <w:sz w:val="18"/>
-        <w:szCs w:val="18"/>
-        <w:rFonts w:cs="StarSymbol"/>
-      </w:rPr>
-    </w:lvl>
-    <w:lvl w:ilvl="6">
-      <w:start w:val="1"/>
-      <w:numFmt w:val="bullet"/>
-      <w:lvlText w:val=""/>
-      <w:lvlJc w:val="left"/>
-      <w:pPr>
-        <w:tabs>
-          <w:tab w:val="num" w:pos="2880"/>
-        </w:tabs>
-        <w:ind w:left="2880" w:hanging="360"/>
-      </w:pPr>
-      <w:rPr>
-        <w:rFonts w:ascii="Symbol" w:hAnsi="Symbol" w:cs="Symbol" w:hint="default"/>
-        <w:sz w:val="18"/>
-        <w:szCs w:val="18"/>
-        <w:rFonts w:cs="StarSymbol"/>
-      </w:rPr>
-    </w:lvl>
-    <w:lvl w:ilvl="7">
-      <w:start w:val="1"/>
-      <w:numFmt w:val="bullet"/>
-      <w:lvlText w:val="◦"/>
-      <w:lvlJc w:val="left"/>
-      <w:pPr>
-        <w:tabs>
-          <w:tab w:val="num" w:pos="3240"/>
-        </w:tabs>
-        <w:ind w:left="3240" w:hanging="360"/>
-      </w:pPr>
-      <w:rPr>
-        <w:rFonts w:ascii="OpenSymbol" w:hAnsi="OpenSymbol" w:cs="OpenSymbol" w:hint="default"/>
-        <w:sz w:val="18"/>
-        <w:szCs w:val="18"/>
-        <w:rFonts w:cs="StarSymbol"/>
-      </w:rPr>
-    </w:lvl>
-    <w:lvl w:ilvl="8">
-      <w:start w:val="1"/>
-      <w:numFmt w:val="bullet"/>
-      <w:lvlText w:val="▪"/>
-      <w:lvlJc w:val="left"/>
-      <w:pPr>
-        <w:tabs>
-          <w:tab w:val="num" w:pos="3600"/>
-        </w:tabs>
-        <w:ind w:left="3600" w:hanging="360"/>
-      </w:pPr>
-      <w:rPr>
-        <w:rFonts w:ascii="OpenSymbol" w:hAnsi="OpenSymbol" w:cs="OpenSymbol" w:hint="default"/>
-        <w:sz w:val="18"/>
-        <w:szCs w:val="18"/>
-        <w:rFonts w:cs="StarSymbol"/>
-      </w:rPr>
-    </w:lvl>
-  </w:abstractNum>
-  <w:abstractNum w:abstractNumId="8">
     <w:lvl w:ilvl="0">
       <w:start w:val="1"/>
       <w:numFmt w:val="none"/>
@@ -2718,9 +2562,6 @@
   <w:num w:numId="7">
     <w:abstractNumId w:val="7"/>
   </w:num>
-  <w:num w:numId="8">
-    <w:abstractNumId w:val="8"/>
-  </w:num>
 </w:numbering>
 </file>
 

</xml_diff>

<commit_message>
Updates for job dates
</commit_message>
<xml_diff>
--- a/PetroCC.docx
+++ b/PetroCC.docx
@@ -9,8 +9,9 @@
         <w:jc w:val="left"/>
         <w:rPr>
           <w:rFonts w:ascii="Franklin Gothic Medium" w:hAnsi="Franklin Gothic Medium"/>
-          <w:b/>
-          <w:b/>
+          <w:b w:val="false"/>
+          <w:b w:val="false"/>
+          <w:bCs w:val="false"/>
           <w:i w:val="false"/>
           <w:i w:val="false"/>
           <w:caps w:val="false"/>
@@ -23,7 +24,8 @@
       <w:r>
         <w:rPr>
           <w:rFonts w:ascii="Franklin Gothic Medium" w:hAnsi="Franklin Gothic Medium"/>
-          <w:b/>
+          <w:b w:val="false"/>
+          <w:bCs w:val="false"/>
           <w:i w:val="false"/>
           <w:caps w:val="false"/>
           <w:smallCaps w:val="false"/>
@@ -181,11 +183,15 @@
       </w:pPr>
       <w:r>
         <w:rPr/>
-        <w:t xml:space="preserve">October 2015 to Present: Atayo Systems/MBI Solutions, </w:t>
-      </w:r>
-      <w:r>
-        <w:rPr/>
-        <w:t xml:space="preserve">Team Lead, Utility Infielder, Developer, ersatz PM </w:t>
+        <w:t xml:space="preserve">October 2015 to </w:t>
+      </w:r>
+      <w:r>
+        <w:rPr/>
+        <w:t>Jan 2019</w:t>
+      </w:r>
+      <w:r>
+        <w:rPr/>
+        <w:t xml:space="preserve">: Atayo Systems/MBI Solutions, Team Lead, Utility Infielder, Developer </w:t>
       </w:r>
     </w:p>
     <w:p>
@@ -195,67 +201,39 @@
       </w:pPr>
       <w:r>
         <w:rPr/>
-        <w:t xml:space="preserve">Team lead for the Developer Support </w:t>
-      </w:r>
-      <w:r>
-        <w:rPr/>
-        <w:t>and Application Support teams</w:t>
-      </w:r>
-      <w:r>
-        <w:rPr/>
-        <w:t xml:space="preserve">. MBI </w:t>
-      </w:r>
-      <w:r>
-        <w:rPr/>
-        <w:t xml:space="preserve">is working with </w:t>
-      </w:r>
-      <w:r>
-        <w:rPr/>
-        <w:t xml:space="preserve">Blue Shield of </w:t>
-      </w:r>
-      <w:r>
-        <w:rPr/>
-        <w:t xml:space="preserve">California to build a data warehouse using the </w:t>
-      </w:r>
-      <w:r>
-        <w:rPr/>
-        <w:t xml:space="preserve">Netezza </w:t>
-      </w:r>
-      <w:r>
-        <w:rPr/>
-        <w:t>a</w:t>
-      </w:r>
-      <w:r>
-        <w:rPr/>
-        <w:t>pplianc</w:t>
-      </w:r>
-      <w:r>
-        <w:rPr/>
-        <w:t xml:space="preserve">e. The </w:t>
-      </w:r>
-      <w:r>
-        <w:rPr/>
-        <w:t>Dev Support support</w:t>
-      </w:r>
-      <w:r>
-        <w:rPr/>
-        <w:t>s</w:t>
-      </w:r>
-      <w:r>
-        <w:rPr/>
-        <w:t xml:space="preserve"> the developers </w:t>
-      </w:r>
-      <w:r>
-        <w:rPr/>
-        <w:t>in that</w:t>
-      </w:r>
-      <w:r>
-        <w:rPr/>
-        <w:t xml:space="preserve"> effor</w:t>
-      </w:r>
-      <w:r>
-        <w:rPr/>
-        <w:t xml:space="preserve">t by handling most of the non-development tasks. </w:t>
+        <w:t xml:space="preserve">MBI is working with Blue Shield of California to build a data warehouse using the Netezza appliance. </w:t>
+      </w:r>
+    </w:p>
+    <w:p>
+      <w:pPr>
+        <w:pStyle w:val="Resumebody"/>
+        <w:rPr/>
+      </w:pPr>
+      <w:r>
+        <w:rPr/>
+        <w:t>Over the time here I've worked in several different roles as the contracts with Blue Shield have changed. I have been a</w:t>
+      </w:r>
+      <w:r>
+        <w:rPr>
+          <w:rFonts w:ascii="Times New Roman" w:hAnsi="Times New Roman"/>
+          <w:sz w:val="20"/>
+          <w:szCs w:val="20"/>
+        </w:rPr>
+        <w:t xml:space="preserve"> T</w:t>
+      </w:r>
+      <w:r>
+        <w:rPr>
+          <w:rFonts w:ascii="Times New Roman" w:hAnsi="Times New Roman"/>
+          <w:b w:val="false"/>
+          <w:i w:val="false"/>
+          <w:caps w:val="false"/>
+          <w:smallCaps w:val="false"/>
+          <w:spacing w:val="0"/>
+          <w:sz w:val="20"/>
+          <w:szCs w:val="20"/>
+          <w:highlight w:val="white"/>
+        </w:rPr>
+        <w:t>eam lead for Infrastructure and for Application Support teams, Infrastructure developer but mostly a Utility Infielder.</w:t>
       </w:r>
     </w:p>
     <w:p>
@@ -264,7 +242,7 @@
         <w:widowControl/>
         <w:numPr>
           <w:ilvl w:val="0"/>
-          <w:numId w:val="1"/>
+          <w:numId w:val="2"/>
         </w:numPr>
         <w:tabs>
           <w:tab w:val="left" w:pos="484" w:leader="none"/>
@@ -281,7 +259,7 @@
       </w:pPr>
       <w:r>
         <w:rPr/>
-        <w:t xml:space="preserve">Assisted in developing Unit Test Scripts and in building a scaffolding (in PERL and BASH)  for executing and reporting on those tests. </w:t>
+        <w:t xml:space="preserve">Ongoing maintenance on existing code and development of new scripts in Bash, Perl and Python.  </w:t>
       </w:r>
     </w:p>
     <w:p>
@@ -290,7 +268,7 @@
         <w:widowControl/>
         <w:numPr>
           <w:ilvl w:val="0"/>
-          <w:numId w:val="1"/>
+          <w:numId w:val="2"/>
         </w:numPr>
         <w:tabs>
           <w:tab w:val="left" w:pos="484" w:leader="none"/>
@@ -307,7 +285,7 @@
       </w:pPr>
       <w:r>
         <w:rPr/>
-        <w:t>Developed workflow, including custom processing in bash, and SQL for ingesting files into data warehouse</w:t>
+        <w:t xml:space="preserve">Assisted in developing unit test scripts (SQL) and in building a scaffolding (in Perl and Bash)  for executing and reporting on those tests. </w:t>
       </w:r>
     </w:p>
     <w:p>
@@ -316,7 +294,7 @@
         <w:widowControl/>
         <w:numPr>
           <w:ilvl w:val="0"/>
-          <w:numId w:val="1"/>
+          <w:numId w:val="2"/>
         </w:numPr>
         <w:tabs>
           <w:tab w:val="left" w:pos="484" w:leader="none"/>
@@ -333,7 +311,7 @@
       </w:pPr>
       <w:r>
         <w:rPr/>
-        <w:t>Assist where needed in the troubleshooting and development of application infrastructure code</w:t>
+        <w:t>Developed workflow, including custom processing in bash, and SQL for ingesting files into data warehouse</w:t>
       </w:r>
     </w:p>
     <w:p>
@@ -342,7 +320,7 @@
         <w:widowControl/>
         <w:numPr>
           <w:ilvl w:val="0"/>
-          <w:numId w:val="1"/>
+          <w:numId w:val="2"/>
         </w:numPr>
         <w:tabs>
           <w:tab w:val="left" w:pos="484" w:leader="none"/>
@@ -359,7 +337,7 @@
       </w:pPr>
       <w:r>
         <w:rPr/>
-        <w:t>Work with developers to define goals, determine needs and focus and refine processes</w:t>
+        <w:t>Assist where needed in the troubleshooting and development of application infrastructure code</w:t>
       </w:r>
     </w:p>
     <w:p>
@@ -368,7 +346,7 @@
         <w:widowControl/>
         <w:numPr>
           <w:ilvl w:val="0"/>
-          <w:numId w:val="1"/>
+          <w:numId w:val="2"/>
         </w:numPr>
         <w:tabs>
           <w:tab w:val="left" w:pos="484" w:leader="none"/>
@@ -385,7 +363,7 @@
       </w:pPr>
       <w:r>
         <w:rPr/>
-        <w:t xml:space="preserve">Work with external groups and service providers to meet those goals and needs as well as acquiring resources </w:t>
+        <w:t>Work with developers to define goals, determine needs and focus and refine processes</w:t>
       </w:r>
     </w:p>
     <w:p>
@@ -394,7 +372,7 @@
         <w:widowControl/>
         <w:numPr>
           <w:ilvl w:val="0"/>
-          <w:numId w:val="1"/>
+          <w:numId w:val="2"/>
         </w:numPr>
         <w:tabs>
           <w:tab w:val="left" w:pos="484" w:leader="none"/>
@@ -411,7 +389,7 @@
       </w:pPr>
       <w:r>
         <w:rPr/>
-        <w:t>Write and maintain monitoring and information gathering scripts in Bash and Python</w:t>
+        <w:t xml:space="preserve">Work with external groups and service providers to meet those goals and needs as well as acquiring resources </w:t>
       </w:r>
     </w:p>
     <w:p>
@@ -420,7 +398,7 @@
         <w:widowControl/>
         <w:numPr>
           <w:ilvl w:val="0"/>
-          <w:numId w:val="1"/>
+          <w:numId w:val="2"/>
         </w:numPr>
         <w:tabs>
           <w:tab w:val="left" w:pos="484" w:leader="none"/>
@@ -437,15 +415,7 @@
       </w:pPr>
       <w:r>
         <w:rPr/>
-        <w:t xml:space="preserve">Work with other organizations at </w:t>
-      </w:r>
-      <w:r>
-        <w:rPr/>
-        <w:t>BSC</w:t>
-      </w:r>
-      <w:r>
-        <w:rPr/>
-        <w:t xml:space="preserve"> to develop, maintain processes and resolve problems</w:t>
+        <w:t>Write and maintain monitoring and information gathering scripts in Bash and Python</w:t>
       </w:r>
     </w:p>
     <w:p>
@@ -454,7 +424,7 @@
         <w:widowControl/>
         <w:numPr>
           <w:ilvl w:val="0"/>
-          <w:numId w:val="1"/>
+          <w:numId w:val="2"/>
         </w:numPr>
         <w:tabs>
           <w:tab w:val="left" w:pos="484" w:leader="none"/>
@@ -471,15 +441,7 @@
       </w:pPr>
       <w:r>
         <w:rPr/>
-        <w:t>Lead,  managed and mentored</w:t>
-      </w:r>
-      <w:r>
-        <w:rPr/>
-        <w:t xml:space="preserve"> the Application Support team </w:t>
-      </w:r>
-      <w:r>
-        <w:rPr/>
-        <w:t>(April ‘16 to April ‘17)</w:t>
+        <w:t>Work with other organizations at BSC to develop, maintain processes and resolve problems</w:t>
       </w:r>
     </w:p>
     <w:p>
@@ -488,7 +450,7 @@
         <w:widowControl/>
         <w:numPr>
           <w:ilvl w:val="0"/>
-          <w:numId w:val="1"/>
+          <w:numId w:val="2"/>
         </w:numPr>
         <w:tabs>
           <w:tab w:val="left" w:pos="484" w:leader="none"/>
@@ -505,213 +467,33 @@
       </w:pPr>
       <w:r>
         <w:rPr/>
-        <w:t>Mentor and lead both junior team members, peers, management and senior developers</w:t>
-      </w:r>
-    </w:p>
-    <w:p>
-      <w:pPr>
-        <w:pStyle w:val="Resumesecondheading"/>
-        <w:rPr/>
-      </w:pPr>
-      <w:r>
-        <w:rPr/>
-        <w:t>March 2014</w:t>
-      </w:r>
-      <w:r>
-        <w:rPr/>
-        <w:t xml:space="preserve"> to </w:t>
-      </w:r>
-      <w:r>
-        <w:rPr/>
-        <w:t>October 2015</w:t>
-      </w:r>
-      <w:r>
-        <w:rPr/>
-        <w:t xml:space="preserve">: </w:t>
-      </w:r>
-      <w:r>
-        <w:rPr/>
-        <w:t>Teksystems/Comcast Inc.</w:t>
-      </w:r>
-      <w:r>
-        <w:rPr/>
-        <w:t>, Senior Linux Administrator</w:t>
-      </w:r>
-    </w:p>
-    <w:p>
-      <w:pPr>
-        <w:pStyle w:val="Resumebody"/>
-        <w:tabs>
-          <w:tab w:val="left" w:pos="3505" w:leader="none"/>
-        </w:tabs>
-        <w:ind w:left="0" w:right="0" w:hanging="0"/>
-        <w:rPr/>
-      </w:pPr>
-      <w:r>
-        <w:rPr/>
-        <w:t xml:space="preserve">Member of the operations </w:t>
-      </w:r>
-      <w:r>
-        <w:rPr/>
-        <w:t xml:space="preserve">team managing of Comcast's </w:t>
-      </w:r>
-      <w:r>
-        <w:rPr/>
-        <w:t xml:space="preserve">IP based </w:t>
-      </w:r>
-      <w:r>
-        <w:rPr/>
-        <w:t xml:space="preserve">Content Distribution Networks </w:t>
-      </w:r>
-      <w:r>
-        <w:rPr/>
-        <w:t>(CDN)</w:t>
+        <w:t>Lead,  managed and mentored the Application Support team (April ‘16 to April ‘17)</w:t>
       </w:r>
     </w:p>
     <w:p>
       <w:pPr>
         <w:pStyle w:val="Resumebodybullet"/>
+        <w:widowControl/>
         <w:numPr>
           <w:ilvl w:val="0"/>
           <w:numId w:val="2"/>
         </w:numPr>
-        <w:rPr/>
-      </w:pPr>
-      <w:r>
-        <w:rPr/>
-        <w:t>D</w:t>
-      </w:r>
-      <w:r>
-        <w:rPr/>
-        <w:t xml:space="preserve">eploying and managing servers (Centos 6.x on HP </w:t>
-      </w:r>
-      <w:r>
-        <w:rPr/>
-        <w:t>&amp;</w:t>
-      </w:r>
-      <w:r>
-        <w:rPr/>
-        <w:t xml:space="preserve"> Dell hardware) using </w:t>
-      </w:r>
-      <w:r>
-        <w:rPr/>
-        <w:t>custom kickstart &amp;</w:t>
-      </w:r>
-      <w:r>
-        <w:rPr/>
-        <w:t xml:space="preserve"> puppet.</w:t>
-      </w:r>
-    </w:p>
-    <w:p>
-      <w:pPr>
-        <w:pStyle w:val="Resumebodybullet"/>
-        <w:numPr>
-          <w:ilvl w:val="0"/>
-          <w:numId w:val="2"/>
-        </w:numPr>
-        <w:rPr/>
-      </w:pPr>
-      <w:r>
-        <w:rPr/>
-        <w:t xml:space="preserve">Troubleshooting the CDN and Traffic Control (a Comcast written open source control plane for Apache Traffic server </w:t>
-      </w:r>
-      <w:r>
-        <w:rPr/>
-        <w:t>https://github.com/apache/incubator-trafficcontrol</w:t>
-      </w:r>
-      <w:r>
-        <w:rPr/>
-        <w:t>).</w:t>
-      </w:r>
-    </w:p>
-    <w:p>
-      <w:pPr>
-        <w:pStyle w:val="Resumebodybullet"/>
-        <w:numPr>
-          <w:ilvl w:val="0"/>
-          <w:numId w:val="2"/>
-        </w:numPr>
-        <w:rPr/>
-      </w:pPr>
-      <w:r>
-        <w:rPr/>
-        <w:t>W</w:t>
-      </w:r>
-      <w:r>
-        <w:rPr/>
-        <w:t xml:space="preserve">riting </w:t>
-      </w:r>
-      <w:r>
-        <w:rPr/>
-        <w:t>&amp;</w:t>
-      </w:r>
-      <w:r>
-        <w:rPr/>
-        <w:t xml:space="preserve"> fixing scripts(</w:t>
-      </w:r>
-      <w:r>
-        <w:rPr/>
-        <w:t>B</w:t>
-      </w:r>
-      <w:r>
-        <w:rPr/>
-        <w:t xml:space="preserve">ash, Perl, Python) </w:t>
-      </w:r>
-      <w:r>
-        <w:rPr/>
-        <w:t>for automation</w:t>
-      </w:r>
-      <w:r>
-        <w:rPr/>
-        <w:t xml:space="preserve"> </w:t>
-      </w:r>
-      <w:r>
-        <w:rPr/>
-        <w:t xml:space="preserve">including using Traffic Control API </w:t>
-      </w:r>
-    </w:p>
-    <w:p>
-      <w:pPr>
-        <w:pStyle w:val="Resumebodybullet"/>
-        <w:numPr>
-          <w:ilvl w:val="0"/>
-          <w:numId w:val="2"/>
-        </w:numPr>
-        <w:rPr/>
-      </w:pPr>
-      <w:r>
-        <w:rPr/>
-        <w:t>Worked with the engineering team to provide b</w:t>
-      </w:r>
-      <w:r>
-        <w:rPr/>
-        <w:t xml:space="preserve">ug fixes, feature enhancements </w:t>
-      </w:r>
-      <w:r>
-        <w:rPr/>
-        <w:t>and documentation for Traffic Control</w:t>
-      </w:r>
-      <w:r>
-        <w:rPr/>
-        <w:t xml:space="preserve"> in Perl </w:t>
-      </w:r>
-      <w:r>
-        <w:rPr/>
-        <w:t>(listed as a Contributor to Traffic Control)</w:t>
-      </w:r>
-    </w:p>
-    <w:p>
-      <w:pPr>
-        <w:pStyle w:val="Resumebodybullet"/>
-        <w:numPr>
-          <w:ilvl w:val="0"/>
-          <w:numId w:val="2"/>
-        </w:numPr>
-        <w:rPr/>
-      </w:pPr>
-      <w:r>
-        <w:rPr/>
-        <w:t>Helped manage the development environment, budgeting &amp; ordering of new equipment</w:t>
+        <w:tabs>
+          <w:tab w:val="left" w:pos="484" w:leader="none"/>
+          <w:tab w:val="left" w:pos="1204" w:leader="none"/>
+          <w:tab w:val="left" w:pos="1440" w:leader="none"/>
+        </w:tabs>
+        <w:suppressAutoHyphens w:val="true"/>
+        <w:overflowPunct w:val="true"/>
+        <w:bidi w:val="0"/>
+        <w:spacing w:lineRule="atLeast" w:line="14" w:before="0" w:after="0"/>
+        <w:ind w:left="298" w:right="0" w:hanging="156"/>
+        <w:jc w:val="left"/>
+        <w:rPr/>
+      </w:pPr>
+      <w:r>
+        <w:rPr/>
+        <w:t>Mentor and lead junior team members, peers, management and senior developers</w:t>
       </w:r>
     </w:p>
     <w:p>
@@ -721,33 +503,21 @@
       </w:pPr>
       <w:r>
         <w:rPr/>
-        <w:t xml:space="preserve">July 2013 to </w:t>
-      </w:r>
-      <w:r>
-        <w:rPr/>
-        <w:t>Dec 2013</w:t>
-      </w:r>
-      <w:r>
-        <w:rPr/>
-        <w:t>: Robert Half Technologies/Viasat, Contract Senior Linux Administrato</w:t>
-      </w:r>
-      <w:r>
-        <w:rPr/>
-        <w:t>r</w:t>
+        <w:t>March 2014 to October 2015: Teksystems/Comcast Inc., Senior Linux Administrator</w:t>
       </w:r>
     </w:p>
     <w:p>
       <w:pPr>
         <w:pStyle w:val="Resumebody"/>
-        <w:rPr/>
-      </w:pPr>
-      <w:r>
-        <w:rPr/>
-        <w:t>Assisted the</w:t>
-      </w:r>
-      <w:r>
-        <w:rPr/>
-        <w:t xml:space="preserve"> Back Office Operations team.</w:t>
+        <w:tabs>
+          <w:tab w:val="left" w:pos="3505" w:leader="none"/>
+        </w:tabs>
+        <w:ind w:left="0" w:right="0" w:hanging="0"/>
+        <w:rPr/>
+      </w:pPr>
+      <w:r>
+        <w:rPr/>
+        <w:t>Member of the operations team managing of Comcast's IP based Content Distribution Networks (CDN)</w:t>
       </w:r>
     </w:p>
     <w:p>
@@ -761,15 +531,7 @@
       </w:pPr>
       <w:r>
         <w:rPr/>
-        <w:t>S</w:t>
-      </w:r>
-      <w:r>
-        <w:rPr/>
-        <w:t xml:space="preserve">erver provisioning with Cobbler </w:t>
-      </w:r>
-      <w:r>
-        <w:rPr/>
-        <w:t>including template customization with Cheeta</w:t>
+        <w:t>Deploying and managing servers (Centos 6.x on HP &amp; Dell hardware) using custom kickstart &amp; puppet.</w:t>
       </w:r>
     </w:p>
     <w:p>
@@ -783,11 +545,7 @@
       </w:pPr>
       <w:r>
         <w:rPr/>
-        <w:t xml:space="preserve">Installation with kickstart &amp; configuration management with </w:t>
-      </w:r>
-      <w:r>
-        <w:rPr/>
-        <w:t>Puppet</w:t>
+        <w:t>Troubleshooting the CDN and Traffic Control (an open source control plane for Apache Traffic server).</w:t>
       </w:r>
     </w:p>
     <w:p>
@@ -801,7 +559,35 @@
       </w:pPr>
       <w:r>
         <w:rPr/>
-        <w:t>Python and Bash scripting as well as process documentation</w:t>
+        <w:t xml:space="preserve">Writing &amp; fixing scripts(Bash, Perl, Python) for automation including using Traffic Control API </w:t>
+      </w:r>
+    </w:p>
+    <w:p>
+      <w:pPr>
+        <w:pStyle w:val="Resumebodybullet"/>
+        <w:numPr>
+          <w:ilvl w:val="0"/>
+          <w:numId w:val="3"/>
+        </w:numPr>
+        <w:rPr/>
+      </w:pPr>
+      <w:r>
+        <w:rPr/>
+        <w:t>Worked with the engineering team to provide bug fixes, feature enhancements and documentation for Traffic Control in Perl (listed as a Contributor to Traffic Control)</w:t>
+      </w:r>
+    </w:p>
+    <w:p>
+      <w:pPr>
+        <w:pStyle w:val="Resumebodybullet"/>
+        <w:numPr>
+          <w:ilvl w:val="0"/>
+          <w:numId w:val="3"/>
+        </w:numPr>
+        <w:rPr/>
+      </w:pPr>
+      <w:r>
+        <w:rPr/>
+        <w:t>Helped manage the development environment, budgeting &amp; ordering of new equipment</w:t>
       </w:r>
     </w:p>
     <w:p>
@@ -811,7 +597,7 @@
       </w:pPr>
       <w:r>
         <w:rPr/>
-        <w:t>November 2010 to December 2012: Raytheon IIS, Senior Technologist I</w:t>
+        <w:t>July 2013 to Dec 2013: Robert Half Technologies/Viasat, Contract Senior Linux Administrator</w:t>
       </w:r>
     </w:p>
     <w:p>
@@ -821,31 +607,7 @@
       </w:pPr>
       <w:r>
         <w:rPr/>
-        <w:t xml:space="preserve">Provided System Administration (Unix, Red Hat Linux variants, etc.) in Alice Springs, </w:t>
-      </w:r>
-      <w:r>
-        <w:rPr/>
-        <w:t>Australia</w:t>
-      </w:r>
-      <w:r>
-        <w:rPr/>
-        <w:t xml:space="preserve"> to the </w:t>
-      </w:r>
-      <w:r>
-        <w:rPr/>
-        <w:t xml:space="preserve">Operations and Maintenance </w:t>
-      </w:r>
-      <w:r>
-        <w:rPr/>
-        <w:t>organization (abo</w:t>
-      </w:r>
-      <w:r>
-        <w:rPr/>
-        <w:t>ut</w:t>
-      </w:r>
-      <w:r>
-        <w:rPr/>
-        <w:t xml:space="preserve"> 7 months) and to an R&amp;D lab (17 months)</w:t>
+        <w:t>Assisted the Back Office Operations team.</w:t>
       </w:r>
     </w:p>
     <w:p>
@@ -859,15 +621,7 @@
       </w:pPr>
       <w:r>
         <w:rPr/>
-        <w:t xml:space="preserve">Worked with site security on integrating a new firewall </w:t>
-      </w:r>
-      <w:r>
-        <w:rPr/>
-        <w:t>&amp;</w:t>
-      </w:r>
-      <w:r>
-        <w:rPr/>
-        <w:t xml:space="preserve"> security audits.</w:t>
+        <w:t>Server provisioning with Cobbler including template customization with Cheeta</w:t>
       </w:r>
     </w:p>
     <w:p>
@@ -881,15 +635,7 @@
       </w:pPr>
       <w:r>
         <w:rPr/>
-        <w:t xml:space="preserve">Assisted with budgeting </w:t>
-      </w:r>
-      <w:r>
-        <w:rPr/>
-        <w:t>&amp;</w:t>
-      </w:r>
-      <w:r>
-        <w:rPr/>
-        <w:t xml:space="preserve"> resource/purchase prioritization</w:t>
+        <w:t>Installation with kickstart &amp; configuration management with Puppet</w:t>
       </w:r>
     </w:p>
     <w:p>
@@ -903,23 +649,27 @@
       </w:pPr>
       <w:r>
         <w:rPr/>
-        <w:t xml:space="preserve">Worked with multinational team </w:t>
-      </w:r>
-      <w:r>
-        <w:rPr/>
-        <w:t>&amp;</w:t>
-      </w:r>
-      <w:r>
-        <w:rPr/>
-        <w:t xml:space="preserve"> coordinated between organizations</w:t>
-      </w:r>
-      <w:r>
-        <w:rPr/>
-        <w:t>s</w:t>
-      </w:r>
-      <w:r>
-        <w:rPr/>
-        <w:t xml:space="preserve"> on three continents.</w:t>
+        <w:t>Python and Bash scripting as well as process documentation</w:t>
+      </w:r>
+    </w:p>
+    <w:p>
+      <w:pPr>
+        <w:pStyle w:val="Resumesecondheading"/>
+        <w:rPr/>
+      </w:pPr>
+      <w:r>
+        <w:rPr/>
+        <w:t>November 2010 to December 2012: Raytheon IIS, Senior Technologist I</w:t>
+      </w:r>
+    </w:p>
+    <w:p>
+      <w:pPr>
+        <w:pStyle w:val="Resumebody"/>
+        <w:rPr/>
+      </w:pPr>
+      <w:r>
+        <w:rPr/>
+        <w:t>Provided System Administration (Unix, Red Hat Linux variants, etc.) in Alice Springs, Australia to the Operations and Maintenance organization (about 7 months) and to an R&amp;D lab (17 months)</w:t>
       </w:r>
     </w:p>
     <w:p>
@@ -927,7 +677,49 @@
         <w:pStyle w:val="Resumebodybullet"/>
         <w:numPr>
           <w:ilvl w:val="0"/>
-          <w:numId w:val="4"/>
+          <w:numId w:val="5"/>
+        </w:numPr>
+        <w:rPr/>
+      </w:pPr>
+      <w:r>
+        <w:rPr/>
+        <w:t>Worked with site security on integrating a new firewall &amp; security audits.</w:t>
+      </w:r>
+    </w:p>
+    <w:p>
+      <w:pPr>
+        <w:pStyle w:val="Resumebodybullet"/>
+        <w:numPr>
+          <w:ilvl w:val="0"/>
+          <w:numId w:val="5"/>
+        </w:numPr>
+        <w:rPr/>
+      </w:pPr>
+      <w:r>
+        <w:rPr/>
+        <w:t>Assisted with budgeting &amp; resource/purchase prioritization</w:t>
+      </w:r>
+    </w:p>
+    <w:p>
+      <w:pPr>
+        <w:pStyle w:val="Resumebodybullet"/>
+        <w:numPr>
+          <w:ilvl w:val="0"/>
+          <w:numId w:val="5"/>
+        </w:numPr>
+        <w:rPr/>
+      </w:pPr>
+      <w:r>
+        <w:rPr/>
+        <w:t>Worked with multinational team &amp; coordinated between organizations on three continents.</w:t>
+      </w:r>
+    </w:p>
+    <w:p>
+      <w:pPr>
+        <w:pStyle w:val="Resumebodybullet"/>
+        <w:numPr>
+          <w:ilvl w:val="0"/>
+          <w:numId w:val="5"/>
         </w:numPr>
         <w:rPr>
           <w:lang w:bidi="en-US"/>
@@ -937,79 +729,45 @@
         <w:rPr>
           <w:lang w:bidi="en-US"/>
         </w:rPr>
-        <w:t xml:space="preserve">Provided </w:t>
-      </w:r>
-      <w:r>
-        <w:rPr>
-          <w:lang w:bidi="en-US"/>
-        </w:rPr>
-        <w:t xml:space="preserve">advanced </w:t>
-      </w:r>
-      <w:r>
-        <w:rPr>
-          <w:lang w:bidi="en-US"/>
-        </w:rPr>
-        <w:t xml:space="preserve">support to researchers </w:t>
-      </w:r>
-      <w:r>
-        <w:rPr>
-          <w:lang w:bidi="en-US"/>
-        </w:rPr>
-        <w:t>&amp;</w:t>
-      </w:r>
-      <w:r>
-        <w:rPr>
-          <w:lang w:bidi="en-US"/>
-        </w:rPr>
-        <w:t xml:space="preserve"> analysts</w:t>
-      </w:r>
-    </w:p>
-    <w:p>
-      <w:pPr>
-        <w:pStyle w:val="Resumesecondheading"/>
-        <w:rPr/>
-      </w:pPr>
-      <w:r>
-        <w:rPr/>
-        <w:t>March 2010 to July 2010: Vendio Services, Inc. Contract Linux/Unix Systems Administration</w:t>
-      </w:r>
-    </w:p>
-    <w:p>
-      <w:pPr>
-        <w:pStyle w:val="Resumebody"/>
-        <w:rPr/>
-      </w:pPr>
-      <w:r>
-        <w:rPr/>
-        <w:t xml:space="preserve">Assisted Vendio with clean up and integration work during a transitional period. Company was sold to Alibaba. </w:t>
-      </w:r>
-    </w:p>
-    <w:p>
-      <w:pPr>
-        <w:pStyle w:val="Resumebody"/>
+        <w:t>Provided advanced support to researchers &amp; analysts</w:t>
+      </w:r>
+    </w:p>
+    <w:p>
+      <w:pPr>
+        <w:pStyle w:val="Resumebodybullet"/>
         <w:numPr>
           <w:ilvl w:val="0"/>
           <w:numId w:val="5"/>
         </w:numPr>
-        <w:rPr/>
-      </w:pPr>
-      <w:r>
-        <w:rPr/>
-        <w:t xml:space="preserve">Deep troubleshooting of ongoing problems relating to integration of very dissimilar networks </w:t>
+        <w:rPr>
+          <w:lang w:bidi="en-US"/>
+        </w:rPr>
+      </w:pPr>
+      <w:r>
+        <w:rPr>
+          <w:lang w:bidi="en-US"/>
+        </w:rPr>
+        <w:t>Soup to nuts Unix/Linux administration including racking, cabling, installing, documenting, scripting etc.</w:t>
+      </w:r>
+    </w:p>
+    <w:p>
+      <w:pPr>
+        <w:pStyle w:val="Resumesecondheading"/>
+        <w:rPr/>
+      </w:pPr>
+      <w:r>
+        <w:rPr/>
+        <w:t>March 2010 to July 2010: Vendio Services, Inc. Contract Linux/Unix Systems Administration</w:t>
       </w:r>
     </w:p>
     <w:p>
       <w:pPr>
         <w:pStyle w:val="Resumebody"/>
-        <w:numPr>
-          <w:ilvl w:val="0"/>
-          <w:numId w:val="5"/>
-        </w:numPr>
-        <w:rPr/>
-      </w:pPr>
-      <w:r>
-        <w:rPr/>
-        <w:t xml:space="preserve">Reported on underlying issues directly to CTO. </w:t>
+        <w:rPr/>
+      </w:pPr>
+      <w:r>
+        <w:rPr/>
+        <w:t xml:space="preserve">Assisted Vendio with clean up and integration work during a transitional period. Company was sold to Alibaba.   </w:t>
       </w:r>
     </w:p>
     <w:p>
@@ -1045,23 +803,7 @@
       </w:pPr>
       <w:r>
         <w:rPr/>
-        <w:t>I</w:t>
-      </w:r>
-      <w:r>
-        <w:rPr/>
-        <w:t xml:space="preserve">nstall and supporting VMWare ESX </w:t>
-      </w:r>
-      <w:r>
-        <w:rPr/>
-        <w:t>&amp;</w:t>
-      </w:r>
-      <w:r>
-        <w:rPr/>
-        <w:t xml:space="preserve"> Virtual Center at over 9 sites around Iraq for </w:t>
-      </w:r>
-      <w:r>
-        <w:rPr/>
-        <w:t>Centcom</w:t>
+        <w:t>Install and support VMWare ESX &amp; Virtual Center at over 9 sites around Iraq for Centcom</w:t>
       </w:r>
     </w:p>
     <w:p>
@@ -1071,16 +813,25 @@
           <w:ilvl w:val="0"/>
           <w:numId w:val="6"/>
         </w:numPr>
-        <w:spacing w:lineRule="auto" w:line="240"/>
-        <w:rPr>
-          <w:lang w:bidi="en-US"/>
-        </w:rPr>
-      </w:pPr>
-      <w:r>
-        <w:rPr>
-          <w:lang w:bidi="en-US"/>
-        </w:rPr>
-        <w:t>Mentored and provided leadership to junior employees</w:t>
+        <w:rPr/>
+      </w:pPr>
+      <w:r>
+        <w:rPr/>
+        <w:t xml:space="preserve">Advised military leadership on capabilities and limitations of ESX. </w:t>
+      </w:r>
+    </w:p>
+    <w:p>
+      <w:pPr>
+        <w:pStyle w:val="Resumebodybullet"/>
+        <w:numPr>
+          <w:ilvl w:val="0"/>
+          <w:numId w:val="6"/>
+        </w:numPr>
+        <w:rPr/>
+      </w:pPr>
+      <w:r>
+        <w:rPr/>
+        <w:t xml:space="preserve">Assisted with disaster recovery planning and building a DR site. </w:t>
       </w:r>
       <w:r>
         <w:br w:type="page"/>
@@ -1103,15 +854,7 @@
       </w:pPr>
       <w:r>
         <w:rPr/>
-        <w:t>Experience working in a 24×7 and “Mission Critical” operations environments ranging from Silicon Valley startups to DoD data centers and research labs, with the majority of the experience being  Linux based systems (</w:t>
-      </w:r>
-      <w:r>
-        <w:rPr/>
-        <w:t xml:space="preserve">Predominately Red Hat, Centos and Debian/Ubuntu) and </w:t>
-      </w:r>
-      <w:r>
-        <w:rPr/>
-        <w:t xml:space="preserve">VMWare ESX. </w:t>
+        <w:t xml:space="preserve">Experience working in a 24×7 and “Mission Critical” operations environments ranging from Silicon Valley startups to DoD data centers and research labs, with the majority of the experience being  Linux based systems (Predominately Red Hat, Centos and Debian/Ubuntu) and VMWare ESX. </w:t>
       </w:r>
     </w:p>
     <w:p>
@@ -1121,23 +864,7 @@
       </w:pPr>
       <w:r>
         <w:rPr/>
-        <w:t xml:space="preserve">Several years experience in running small to mid-sized (5 to </w:t>
-      </w:r>
-      <w:r>
-        <w:rPr/>
-        <w:t>6</w:t>
-      </w:r>
-      <w:r>
-        <w:rPr/>
-        <w:t>00</w:t>
-      </w:r>
-      <w:r>
-        <w:rPr/>
-        <w:t>s</w:t>
-      </w:r>
-      <w:r>
-        <w:rPr/>
-        <w:t xml:space="preserve"> server) Internet sites, as well as some experience large sites (5k servers), multi-site networks, internal IT and help desk/Technical Support. </w:t>
+        <w:t xml:space="preserve">Several years experience in running small to mid-sized (5 to 600s server) Internet sites, as well as some experience large sites (5k servers), multi-site networks, internal IT and help desk/Technical Support. </w:t>
       </w:r>
     </w:p>
     <w:p>
@@ -1147,19 +874,7 @@
       </w:pPr>
       <w:r>
         <w:rPr/>
-        <w:t xml:space="preserve">Worked with switches including the Cisco </w:t>
-      </w:r>
-      <w:r>
-        <w:rPr/>
-        <w:t>and Juniper. M</w:t>
-      </w:r>
-      <w:r>
-        <w:rPr/>
-        <w:t xml:space="preserve">ost of the experience is in vlan/switchport configuration and troubleshooting. </w:t>
-      </w:r>
-      <w:r>
-        <w:rPr/>
-        <w:t>Also LACP bonding on both server and switch/router side.</w:t>
+        <w:t>Worked with switches including the Cisco and Juniper. Most of the experience is in vlan/switchport configuration and troubleshooting. Also LACP bonding on both server and switch/router side.</w:t>
       </w:r>
     </w:p>
     <w:p>
@@ -1169,19 +884,7 @@
       </w:pPr>
       <w:r>
         <w:rPr/>
-        <w:t xml:space="preserve">Installation and troubleshooting on </w:t>
-      </w:r>
-      <w:r>
-        <w:rPr/>
-        <w:t xml:space="preserve">various SANs </w:t>
-      </w:r>
-      <w:r>
-        <w:rPr/>
-        <w:t>and NASs</w:t>
-      </w:r>
-      <w:r>
-        <w:rPr/>
-        <w:t xml:space="preserve"> (EMC, HP, NetApp).</w:t>
+        <w:t>Installation and troubleshooting on various SANs and NASs (EMC, HP, NetApp).</w:t>
       </w:r>
     </w:p>
     <w:p>
@@ -1211,71 +914,7 @@
       </w:pPr>
       <w:r>
         <w:rPr/>
-        <w:t xml:space="preserve">Experience with many </w:t>
-      </w:r>
-      <w:r>
-        <w:rPr/>
-        <w:t>network protocols</w:t>
-      </w:r>
-      <w:r>
-        <w:rPr/>
-        <w:t xml:space="preserve"> including SMTP, HTTP, DNS. </w:t>
-      </w:r>
-      <w:r>
-        <w:rPr/>
-        <w:t>E</w:t>
-      </w:r>
-      <w:r>
-        <w:rPr/>
-        <w:t>xperience with NFS, and SAMBA/</w:t>
-      </w:r>
-      <w:r>
-        <w:rPr/>
-        <w:t>CIFS.</w:t>
-      </w:r>
-      <w:r>
-        <w:rPr/>
-        <w:t xml:space="preserve"> Experience with NIS and LDAP </w:t>
-      </w:r>
-      <w:r>
-        <w:rPr/>
-        <w:t>(enough exposure to Active Directory to have acquired immunity)</w:t>
-      </w:r>
-      <w:r>
-        <w:rPr/>
-        <w:t xml:space="preserve">. Utilized Linux and OpenBSD to implement Proxies, Caching Web Proxies (with Squid </w:t>
-      </w:r>
-      <w:r>
-        <w:rPr/>
-        <w:t>and Apache Traffic Server</w:t>
-      </w:r>
-      <w:r>
-        <w:rPr/>
-        <w:t xml:space="preserve">) and firewalls (Linux's IP Tables and Secure Computing's Sidewinder). </w:t>
-      </w:r>
-      <w:r>
-        <w:rPr/>
-        <w:t>N</w:t>
-      </w:r>
-      <w:r>
-        <w:rPr/>
-        <w:t xml:space="preserve">etwork monitoring </w:t>
-      </w:r>
-      <w:r>
-        <w:rPr/>
-        <w:t>with Nagios</w:t>
-      </w:r>
-      <w:r>
-        <w:rPr/>
-        <w:t xml:space="preserve">, including writing </w:t>
-      </w:r>
-      <w:r>
-        <w:rPr/>
-        <w:t>p</w:t>
-      </w:r>
-      <w:r>
-        <w:rPr/>
-        <w:t>lugins. Experience with both Hardware &amp; Software RAID and LVM on Linux. Implemented various archive, backup and DR strategies—including the use of Veritas NetBackup. Created Kickstart install servers and configurations.</w:t>
+        <w:t>Experience with many network protocols including SMTP, HTTP, DNS. Experience with NFS, and SAMBA/CIFS. Experience with NIS and LDAP (enough exposure to Active Directory to have acquired immunity). Utilized Linux and OpenBSD to implement Proxies, Caching Web Proxies (with Squid and Apache Traffic Server) and firewalls (Linux's IP Tables and Secure Computing's Sidewinder). Network monitoring with Nagios, including writing plugins. Experience with both Hardware &amp; Software RAID and LVM on Linux. Implemented various archive, backup and DR strategies—including the use of Veritas NetBackup. Created Kickstart install servers and configurations.</w:t>
       </w:r>
     </w:p>
     <w:p>
@@ -1285,11 +924,7 @@
       </w:pPr>
       <w:r>
         <w:rPr/>
-        <w:t xml:space="preserve">Experience administrating both Mysql and PostgreSQL, including some limited database development. </w:t>
-      </w:r>
-      <w:r>
-        <w:rPr/>
-        <w:t xml:space="preserve">Some work with IBM’s Netezza data warehouse appliance. Some experience with SQL, up to the level of basic joins. </w:t>
+        <w:t xml:space="preserve">Experience administrating both Mysql and PostgreSQL, including some limited database development. Some work with IBM’s Netezza data warehouse appliance. Some experience with SQL, up to the level of basic joins. </w:t>
       </w:r>
     </w:p>
     <w:p>
@@ -1299,39 +934,7 @@
       </w:pPr>
       <w:r>
         <w:rPr/>
-        <w:t xml:space="preserve">Proficient in BASH and Python scripting, </w:t>
-      </w:r>
-      <w:r>
-        <w:rPr/>
-        <w:t>less so in Perl and PHP. Some exposure to C, C++, and Java.</w:t>
-      </w:r>
-      <w:r>
-        <w:rPr/>
-        <w:t xml:space="preserve"> </w:t>
-      </w:r>
-      <w:r>
-        <w:rPr/>
-        <w:t>E</w:t>
-      </w:r>
-      <w:r>
-        <w:rPr/>
-        <w:t>xperience</w:t>
-      </w:r>
-      <w:r>
-        <w:rPr/>
-        <w:t>d with</w:t>
-      </w:r>
-      <w:r>
-        <w:rPr/>
-        <w:t xml:space="preserve"> building software, both from packages and from source code. </w:t>
-      </w:r>
-      <w:r>
-        <w:rPr/>
-        <w:t>E</w:t>
-      </w:r>
-      <w:r>
-        <w:rPr/>
-        <w:t xml:space="preserve">xperience with Puppet, Cobbler and similar technologies. </w:t>
+        <w:t xml:space="preserve">Proficient in BASH and Python scripting, less so in Perl and PHP. Some exposure to C, C++, and Java. Experienced with building software, both from packages and from source code. Experience with Puppet, Cobbler and similar technologies. </w:t>
       </w:r>
     </w:p>
     <w:p>
@@ -1371,11 +974,7 @@
       </w:pPr>
       <w:r>
         <w:rPr/>
-        <w:t xml:space="preserve">VMWare: VCP 2.5 and 3.0 </w:t>
-      </w:r>
-      <w:r>
-        <w:rPr/>
-        <w:t xml:space="preserve">(expired and not used in a while). </w:t>
+        <w:t xml:space="preserve">VMWare: VCP 2.5 and 3.0 (expired and not used in a while). </w:t>
       </w:r>
     </w:p>
     <w:p>
@@ -1401,36 +1000,13 @@
     <w:p>
       <w:pPr>
         <w:pStyle w:val="Resumesynopsisunjustified"/>
+        <w:spacing w:before="144" w:after="72"/>
+        <w:jc w:val="left"/>
         <w:rPr/>
       </w:pPr>
       <w:r>
         <w:rPr/>
         <w:t>Earned a Bachelors of Fine Arts. Studies focused on Graphic Design and Art &amp; Technology.</w:t>
-      </w:r>
-    </w:p>
-    <w:p>
-      <w:pPr>
-        <w:pStyle w:val="Resumeheading"/>
-        <w:rPr/>
-      </w:pPr>
-      <w:r>
-        <w:rPr/>
-        <w:t>Clearances</w:t>
-      </w:r>
-    </w:p>
-    <w:p>
-      <w:pPr>
-        <w:pStyle w:val="Resumesynopsis"/>
-        <w:spacing w:before="144" w:after="144"/>
-        <w:rPr/>
-      </w:pPr>
-      <w:r>
-        <w:rPr/>
-        <w:t xml:space="preserve">Was formerly cleared to Top Secret. </w:t>
-      </w:r>
-      <w:r>
-        <w:rPr/>
-        <w:t xml:space="preserve">Expired in 2013. </w:t>
       </w:r>
     </w:p>
     <w:sectPr>
@@ -1451,176 +1027,133 @@
   <w:abstractNum w:abstractNumId="1">
     <w:lvl w:ilvl="0">
       <w:start w:val="1"/>
-      <w:numFmt w:val="bullet"/>
-      <w:lvlText w:val=""/>
+      <w:numFmt w:val="none"/>
+      <w:suff w:val="nothing"/>
+      <w:lvlText w:val=""/>
+      <w:lvlJc w:val="left"/>
+      <w:pPr>
+        <w:tabs>
+          <w:tab w:val="num" w:pos="432"/>
+        </w:tabs>
+        <w:ind w:left="432" w:hanging="432"/>
+      </w:pPr>
+    </w:lvl>
+    <w:lvl w:ilvl="1">
+      <w:start w:val="1"/>
+      <w:numFmt w:val="none"/>
+      <w:suff w:val="nothing"/>
+      <w:lvlText w:val=""/>
+      <w:lvlJc w:val="left"/>
+      <w:pPr>
+        <w:tabs>
+          <w:tab w:val="num" w:pos="576"/>
+        </w:tabs>
+        <w:ind w:left="576" w:hanging="576"/>
+      </w:pPr>
+    </w:lvl>
+    <w:lvl w:ilvl="2">
+      <w:start w:val="1"/>
+      <w:numFmt w:val="none"/>
+      <w:suff w:val="nothing"/>
+      <w:lvlText w:val=""/>
       <w:lvlJc w:val="left"/>
       <w:pPr>
         <w:tabs>
           <w:tab w:val="num" w:pos="720"/>
         </w:tabs>
-        <w:ind w:left="720" w:hanging="360"/>
-      </w:pPr>
-      <w:rPr>
-        <w:rFonts w:ascii="Symbol" w:hAnsi="Symbol" w:cs="Symbol" w:hint="default"/>
-        <w:sz w:val="18"/>
-        <w:szCs w:val="18"/>
-        <w:rFonts w:cs="StarSymbol"/>
-      </w:rPr>
-    </w:lvl>
-    <w:lvl w:ilvl="1">
-      <w:start w:val="1"/>
-      <w:numFmt w:val="bullet"/>
-      <w:lvlText w:val="◦"/>
-      <w:lvlJc w:val="left"/>
-      <w:pPr>
-        <w:tabs>
-          <w:tab w:val="num" w:pos="1080"/>
-        </w:tabs>
-        <w:ind w:left="1080" w:hanging="360"/>
-      </w:pPr>
-      <w:rPr>
-        <w:rFonts w:ascii="OpenSymbol" w:hAnsi="OpenSymbol" w:cs="OpenSymbol" w:hint="default"/>
-        <w:sz w:val="18"/>
-        <w:szCs w:val="18"/>
-        <w:rFonts w:cs="StarSymbol"/>
-      </w:rPr>
-    </w:lvl>
-    <w:lvl w:ilvl="2">
-      <w:start w:val="1"/>
-      <w:numFmt w:val="bullet"/>
-      <w:lvlText w:val="▪"/>
+        <w:ind w:left="720" w:hanging="720"/>
+      </w:pPr>
+    </w:lvl>
+    <w:lvl w:ilvl="3">
+      <w:start w:val="1"/>
+      <w:numFmt w:val="none"/>
+      <w:suff w:val="nothing"/>
+      <w:lvlText w:val=""/>
+      <w:lvlJc w:val="left"/>
+      <w:pPr>
+        <w:tabs>
+          <w:tab w:val="num" w:pos="864"/>
+        </w:tabs>
+        <w:ind w:left="864" w:hanging="864"/>
+      </w:pPr>
+    </w:lvl>
+    <w:lvl w:ilvl="4">
+      <w:start w:val="1"/>
+      <w:numFmt w:val="none"/>
+      <w:suff w:val="nothing"/>
+      <w:lvlText w:val=""/>
+      <w:lvlJc w:val="left"/>
+      <w:pPr>
+        <w:tabs>
+          <w:tab w:val="num" w:pos="1008"/>
+        </w:tabs>
+        <w:ind w:left="1008" w:hanging="1008"/>
+      </w:pPr>
+    </w:lvl>
+    <w:lvl w:ilvl="5">
+      <w:start w:val="1"/>
+      <w:numFmt w:val="none"/>
+      <w:suff w:val="nothing"/>
+      <w:lvlText w:val=""/>
+      <w:lvlJc w:val="left"/>
+      <w:pPr>
+        <w:tabs>
+          <w:tab w:val="num" w:pos="1152"/>
+        </w:tabs>
+        <w:ind w:left="1152" w:hanging="1152"/>
+      </w:pPr>
+    </w:lvl>
+    <w:lvl w:ilvl="6">
+      <w:start w:val="1"/>
+      <w:numFmt w:val="none"/>
+      <w:suff w:val="nothing"/>
+      <w:lvlText w:val=""/>
+      <w:lvlJc w:val="left"/>
+      <w:pPr>
+        <w:tabs>
+          <w:tab w:val="num" w:pos="1296"/>
+        </w:tabs>
+        <w:ind w:left="1296" w:hanging="1296"/>
+      </w:pPr>
+    </w:lvl>
+    <w:lvl w:ilvl="7">
+      <w:start w:val="1"/>
+      <w:numFmt w:val="none"/>
+      <w:suff w:val="nothing"/>
+      <w:lvlText w:val=""/>
       <w:lvlJc w:val="left"/>
       <w:pPr>
         <w:tabs>
           <w:tab w:val="num" w:pos="1440"/>
         </w:tabs>
-        <w:ind w:left="1440" w:hanging="360"/>
-      </w:pPr>
-      <w:rPr>
-        <w:rFonts w:ascii="OpenSymbol" w:hAnsi="OpenSymbol" w:cs="OpenSymbol" w:hint="default"/>
-        <w:sz w:val="18"/>
-        <w:szCs w:val="18"/>
-        <w:rFonts w:cs="StarSymbol"/>
-      </w:rPr>
-    </w:lvl>
-    <w:lvl w:ilvl="3">
-      <w:start w:val="1"/>
-      <w:numFmt w:val="bullet"/>
-      <w:lvlText w:val=""/>
-      <w:lvlJc w:val="left"/>
-      <w:pPr>
-        <w:tabs>
-          <w:tab w:val="num" w:pos="1800"/>
-        </w:tabs>
-        <w:ind w:left="1800" w:hanging="360"/>
-      </w:pPr>
-      <w:rPr>
-        <w:rFonts w:ascii="Symbol" w:hAnsi="Symbol" w:cs="Symbol" w:hint="default"/>
-        <w:sz w:val="18"/>
-        <w:szCs w:val="18"/>
-        <w:rFonts w:cs="StarSymbol"/>
-      </w:rPr>
-    </w:lvl>
-    <w:lvl w:ilvl="4">
-      <w:start w:val="1"/>
-      <w:numFmt w:val="bullet"/>
-      <w:lvlText w:val="◦"/>
-      <w:lvlJc w:val="left"/>
-      <w:pPr>
-        <w:tabs>
-          <w:tab w:val="num" w:pos="2160"/>
-        </w:tabs>
-        <w:ind w:left="2160" w:hanging="360"/>
-      </w:pPr>
-      <w:rPr>
-        <w:rFonts w:ascii="OpenSymbol" w:hAnsi="OpenSymbol" w:cs="OpenSymbol" w:hint="default"/>
-        <w:sz w:val="18"/>
-        <w:szCs w:val="18"/>
-        <w:rFonts w:cs="StarSymbol"/>
-      </w:rPr>
-    </w:lvl>
-    <w:lvl w:ilvl="5">
-      <w:start w:val="1"/>
-      <w:numFmt w:val="bullet"/>
-      <w:lvlText w:val="▪"/>
-      <w:lvlJc w:val="left"/>
-      <w:pPr>
-        <w:tabs>
-          <w:tab w:val="num" w:pos="2520"/>
-        </w:tabs>
-        <w:ind w:left="2520" w:hanging="360"/>
-      </w:pPr>
-      <w:rPr>
-        <w:rFonts w:ascii="OpenSymbol" w:hAnsi="OpenSymbol" w:cs="OpenSymbol" w:hint="default"/>
-        <w:sz w:val="18"/>
-        <w:szCs w:val="18"/>
-        <w:rFonts w:cs="StarSymbol"/>
-      </w:rPr>
-    </w:lvl>
-    <w:lvl w:ilvl="6">
-      <w:start w:val="1"/>
-      <w:numFmt w:val="bullet"/>
-      <w:lvlText w:val=""/>
-      <w:lvlJc w:val="left"/>
-      <w:pPr>
-        <w:tabs>
-          <w:tab w:val="num" w:pos="2880"/>
-        </w:tabs>
-        <w:ind w:left="2880" w:hanging="360"/>
-      </w:pPr>
-      <w:rPr>
-        <w:rFonts w:ascii="Symbol" w:hAnsi="Symbol" w:cs="Symbol" w:hint="default"/>
-        <w:sz w:val="18"/>
-        <w:szCs w:val="18"/>
-        <w:rFonts w:cs="StarSymbol"/>
-      </w:rPr>
-    </w:lvl>
-    <w:lvl w:ilvl="7">
-      <w:start w:val="1"/>
-      <w:numFmt w:val="bullet"/>
-      <w:lvlText w:val="◦"/>
-      <w:lvlJc w:val="left"/>
-      <w:pPr>
-        <w:tabs>
-          <w:tab w:val="num" w:pos="3240"/>
-        </w:tabs>
-        <w:ind w:left="3240" w:hanging="360"/>
-      </w:pPr>
-      <w:rPr>
-        <w:rFonts w:ascii="OpenSymbol" w:hAnsi="OpenSymbol" w:cs="OpenSymbol" w:hint="default"/>
-        <w:sz w:val="18"/>
-        <w:szCs w:val="18"/>
-        <w:rFonts w:cs="StarSymbol"/>
-      </w:rPr>
+        <w:ind w:left="1440" w:hanging="1440"/>
+      </w:pPr>
     </w:lvl>
     <w:lvl w:ilvl="8">
       <w:start w:val="1"/>
-      <w:numFmt w:val="bullet"/>
-      <w:lvlText w:val="▪"/>
-      <w:lvlJc w:val="left"/>
-      <w:pPr>
-        <w:tabs>
-          <w:tab w:val="num" w:pos="3600"/>
-        </w:tabs>
-        <w:ind w:left="3600" w:hanging="360"/>
-      </w:pPr>
-      <w:rPr>
-        <w:rFonts w:ascii="OpenSymbol" w:hAnsi="OpenSymbol" w:cs="OpenSymbol" w:hint="default"/>
-        <w:sz w:val="18"/>
-        <w:szCs w:val="18"/>
-        <w:rFonts w:cs="StarSymbol"/>
-      </w:rPr>
+      <w:numFmt w:val="none"/>
+      <w:suff w:val="nothing"/>
+      <w:lvlText w:val=""/>
+      <w:lvlJc w:val="left"/>
+      <w:pPr>
+        <w:tabs>
+          <w:tab w:val="num" w:pos="1584"/>
+        </w:tabs>
+        <w:ind w:left="1584" w:hanging="1584"/>
+      </w:pPr>
     </w:lvl>
   </w:abstractNum>
   <w:abstractNum w:abstractNumId="2">
     <w:lvl w:ilvl="0">
       <w:start w:val="1"/>
       <w:numFmt w:val="bullet"/>
-      <w:suff w:val="space"/>
       <w:lvlText w:val=""/>
       <w:lvlJc w:val="left"/>
       <w:pPr>
-        <w:ind w:left="288" w:hanging="144"/>
+        <w:tabs>
+          <w:tab w:val="num" w:pos="720"/>
+        </w:tabs>
+        <w:ind w:left="720" w:hanging="360"/>
       </w:pPr>
       <w:rPr>
         <w:rFonts w:ascii="Symbol" w:hAnsi="Symbol" w:cs="Symbol" w:hint="default"/>
@@ -1944,7 +1477,7 @@
       <w:lvlText w:val=""/>
       <w:lvlJc w:val="left"/>
       <w:pPr>
-        <w:ind w:left="144" w:hanging="0"/>
+        <w:ind w:left="288" w:hanging="144"/>
       </w:pPr>
       <w:rPr>
         <w:rFonts w:ascii="Symbol" w:hAnsi="Symbol" w:cs="Symbol" w:hint="default"/>
@@ -2106,7 +1639,7 @@
       <w:lvlText w:val=""/>
       <w:lvlJc w:val="left"/>
       <w:pPr>
-        <w:ind w:left="288" w:hanging="144"/>
+        <w:ind w:left="144" w:hanging="0"/>
       </w:pPr>
       <w:rPr>
         <w:rFonts w:ascii="Symbol" w:hAnsi="Symbol" w:cs="Symbol" w:hint="default"/>
@@ -2420,125 +1953,6 @@
         <w:szCs w:val="18"/>
         <w:rFonts w:cs="StarSymbol"/>
       </w:rPr>
-    </w:lvl>
-  </w:abstractNum>
-  <w:abstractNum w:abstractNumId="7">
-    <w:lvl w:ilvl="0">
-      <w:start w:val="1"/>
-      <w:numFmt w:val="none"/>
-      <w:suff w:val="nothing"/>
-      <w:lvlText w:val=""/>
-      <w:lvlJc w:val="left"/>
-      <w:pPr>
-        <w:tabs>
-          <w:tab w:val="num" w:pos="432"/>
-        </w:tabs>
-        <w:ind w:left="432" w:hanging="432"/>
-      </w:pPr>
-    </w:lvl>
-    <w:lvl w:ilvl="1">
-      <w:start w:val="1"/>
-      <w:numFmt w:val="none"/>
-      <w:suff w:val="nothing"/>
-      <w:lvlText w:val=""/>
-      <w:lvlJc w:val="left"/>
-      <w:pPr>
-        <w:tabs>
-          <w:tab w:val="num" w:pos="576"/>
-        </w:tabs>
-        <w:ind w:left="576" w:hanging="576"/>
-      </w:pPr>
-    </w:lvl>
-    <w:lvl w:ilvl="2">
-      <w:start w:val="1"/>
-      <w:numFmt w:val="none"/>
-      <w:suff w:val="nothing"/>
-      <w:lvlText w:val=""/>
-      <w:lvlJc w:val="left"/>
-      <w:pPr>
-        <w:tabs>
-          <w:tab w:val="num" w:pos="720"/>
-        </w:tabs>
-        <w:ind w:left="720" w:hanging="720"/>
-      </w:pPr>
-    </w:lvl>
-    <w:lvl w:ilvl="3">
-      <w:start w:val="1"/>
-      <w:numFmt w:val="none"/>
-      <w:suff w:val="nothing"/>
-      <w:lvlText w:val=""/>
-      <w:lvlJc w:val="left"/>
-      <w:pPr>
-        <w:tabs>
-          <w:tab w:val="num" w:pos="864"/>
-        </w:tabs>
-        <w:ind w:left="864" w:hanging="864"/>
-      </w:pPr>
-    </w:lvl>
-    <w:lvl w:ilvl="4">
-      <w:start w:val="1"/>
-      <w:numFmt w:val="none"/>
-      <w:suff w:val="nothing"/>
-      <w:lvlText w:val=""/>
-      <w:lvlJc w:val="left"/>
-      <w:pPr>
-        <w:tabs>
-          <w:tab w:val="num" w:pos="1008"/>
-        </w:tabs>
-        <w:ind w:left="1008" w:hanging="1008"/>
-      </w:pPr>
-    </w:lvl>
-    <w:lvl w:ilvl="5">
-      <w:start w:val="1"/>
-      <w:numFmt w:val="none"/>
-      <w:suff w:val="nothing"/>
-      <w:lvlText w:val=""/>
-      <w:lvlJc w:val="left"/>
-      <w:pPr>
-        <w:tabs>
-          <w:tab w:val="num" w:pos="1152"/>
-        </w:tabs>
-        <w:ind w:left="1152" w:hanging="1152"/>
-      </w:pPr>
-    </w:lvl>
-    <w:lvl w:ilvl="6">
-      <w:start w:val="1"/>
-      <w:numFmt w:val="none"/>
-      <w:suff w:val="nothing"/>
-      <w:lvlText w:val=""/>
-      <w:lvlJc w:val="left"/>
-      <w:pPr>
-        <w:tabs>
-          <w:tab w:val="num" w:pos="1296"/>
-        </w:tabs>
-        <w:ind w:left="1296" w:hanging="1296"/>
-      </w:pPr>
-    </w:lvl>
-    <w:lvl w:ilvl="7">
-      <w:start w:val="1"/>
-      <w:numFmt w:val="none"/>
-      <w:suff w:val="nothing"/>
-      <w:lvlText w:val=""/>
-      <w:lvlJc w:val="left"/>
-      <w:pPr>
-        <w:tabs>
-          <w:tab w:val="num" w:pos="1440"/>
-        </w:tabs>
-        <w:ind w:left="1440" w:hanging="1440"/>
-      </w:pPr>
-    </w:lvl>
-    <w:lvl w:ilvl="8">
-      <w:start w:val="1"/>
-      <w:numFmt w:val="none"/>
-      <w:suff w:val="nothing"/>
-      <w:lvlText w:val=""/>
-      <w:lvlJc w:val="left"/>
-      <w:pPr>
-        <w:tabs>
-          <w:tab w:val="num" w:pos="1584"/>
-        </w:tabs>
-        <w:ind w:left="1584" w:hanging="1584"/>
-      </w:pPr>
     </w:lvl>
   </w:abstractNum>
   <w:num w:numId="1">
@@ -2559,9 +1973,6 @@
   <w:num w:numId="6">
     <w:abstractNumId w:val="6"/>
   </w:num>
-  <w:num w:numId="7">
-    <w:abstractNumId w:val="7"/>
-  </w:num>
 </w:numbering>
 </file>
 

</xml_diff>